<commit_message>
Update documentation to reflect Claude as primary AI provider
- Updated AI-Powered Features section with Claude Sonnet as primary
- Added AI Provider Configuration table showing fallback strategy
- Updated Technology Stack with multi-provider support details
- Bumped version to 1.1

Co-Authored-By: Claude Opus 4.5 <noreply@anthropic.com>
</commit_message>
<xml_diff>
--- a/docs/SecureDev_AI_Leadership_Presentation.docx
+++ b/docs/SecureDev_AI_Leadership_Presentation.docx
@@ -2,7 +2,7 @@
 <file path=word/document.xml><?xml version="1.0" encoding="utf-8"?>
 <w:document xmlns:w="http://schemas.openxmlformats.org/wordprocessingml/2006/main" xmlns:m="http://schemas.openxmlformats.org/officeDocument/2006/math" xmlns:r="http://schemas.openxmlformats.org/officeDocument/2006/relationships" xmlns:o="urn:schemas-microsoft-com:office:office" xmlns:v="urn:schemas-microsoft-com:vml" xmlns:w10="urn:schemas-microsoft-com:office:word" xmlns:a="http://schemas.openxmlformats.org/drawingml/2006/main" xmlns:pic="http://schemas.openxmlformats.org/drawingml/2006/picture" xmlns:wp="http://schemas.openxmlformats.org/drawingml/2006/wordprocessingDrawing">
   <w:body>
-    <w:bookmarkStart w:id="38" w:name="securedev-ai---leadership-presentation"/>
+    <w:bookmarkStart w:id="39" w:name="securedev-ai---leadership-presentation"/>
     <w:p>
       <w:pPr>
         <w:pStyle w:val="Heading1"/>
@@ -1041,7 +1041,7 @@
         <w:t xml:space="preserve"> </w:t>
       </w:r>
       <w:r>
-        <w:t xml:space="preserve">OpenAI GPT-4o with custom security prompts</w:t>
+        <w:t xml:space="preserve">Claude Sonnet (Anthropic) with custom security prompts, OpenAI fallback</w:t>
       </w:r>
     </w:p>
     <w:p>
@@ -1139,7 +1139,7 @@
         <w:t xml:space="preserve"> </w:t>
       </w:r>
       <w:r>
-        <w:t xml:space="preserve">OpenAI GPT-4o with threat intelligence context</w:t>
+        <w:t xml:space="preserve">Claude Sonnet (Anthropic) with threat intelligence context, OpenAI fallback</w:t>
       </w:r>
     </w:p>
     <w:p>
@@ -1237,7 +1237,7 @@
         <w:t xml:space="preserve"> </w:t>
       </w:r>
       <w:r>
-        <w:t xml:space="preserve">OpenAI GPT-4o with STRIDE/DREAD frameworks</w:t>
+        <w:t xml:space="preserve">Claude Sonnet (Anthropic) with STRIDE/DREAD frameworks</w:t>
       </w:r>
     </w:p>
     <w:p>
@@ -1335,7 +1335,7 @@
         <w:t xml:space="preserve"> </w:t>
       </w:r>
       <w:r>
-        <w:t xml:space="preserve">OpenAI GPT-4o with RAG (Retrieval Augmented Generation)</w:t>
+        <w:t xml:space="preserve">Multi-provider support (Claude, OpenAI, Azure, Google, Ollama)</w:t>
       </w:r>
     </w:p>
     <w:p>
@@ -1405,13 +1405,13 @@
       </w:r>
     </w:p>
     <w:bookmarkEnd w:id="16"/>
-    <w:bookmarkStart w:id="17" w:name="sast-scanner-with-ai-remediation"/>
+    <w:bookmarkStart w:id="17" w:name="sast-scanner-with-ai-fix"/>
     <w:p>
       <w:pPr>
         <w:pStyle w:val="Heading3"/>
       </w:pPr>
       <w:r>
-        <w:t xml:space="preserve">5. SAST Scanner with AI Remediation</w:t>
+        <w:t xml:space="preserve">5. SAST Scanner with AI Fix</w:t>
       </w:r>
     </w:p>
     <w:p>
@@ -1433,7 +1433,7 @@
         <w:t xml:space="preserve"> </w:t>
       </w:r>
       <w:r>
-        <w:t xml:space="preserve">Semgrep rules + AI-powered fix suggestions</w:t>
+        <w:t xml:space="preserve">Semgrep rules + Claude Sonnet for intelligent fix generation (OpenAI fallback)</w:t>
       </w:r>
     </w:p>
     <w:p>
@@ -1455,7 +1455,7 @@
         <w:t xml:space="preserve"> </w:t>
       </w:r>
       <w:r>
-        <w:t xml:space="preserve">Static analysis with intelligent remediation guidance</w:t>
+        <w:t xml:space="preserve">Static analysis with AI-powered code fix generation</w:t>
       </w:r>
     </w:p>
     <w:p>
@@ -1477,7 +1477,7 @@
         <w:t xml:space="preserve"> </w:t>
       </w:r>
       <w:r>
-        <w:t xml:space="preserve">Vulnerability details, severity, fix recommendations, code examples</w:t>
+        <w:t xml:space="preserve">Vulnerability details, severity, ready-to-use fixed code, explanation</w:t>
       </w:r>
     </w:p>
     <w:p>
@@ -1499,7 +1499,7 @@
         <w:t xml:space="preserve"> </w:t>
       </w:r>
       <w:r>
-        <w:t xml:space="preserve">Reduces time-to-fix with actionable remediation steps</w:t>
+        <w:t xml:space="preserve">Reduces time-to-fix with actionable, copy-paste remediation code</w:t>
       </w:r>
     </w:p>
     <w:bookmarkEnd w:id="17"/>
@@ -2856,7 +2856,7 @@
       </w:r>
     </w:p>
     <w:bookmarkEnd w:id="32"/>
-    <w:bookmarkStart w:id="33" w:name="technology-stack"/>
+    <w:bookmarkStart w:id="34" w:name="technology-stack"/>
     <w:p>
       <w:pPr>
         <w:pStyle w:val="Heading2"/>
@@ -2923,29 +2923,29 @@
               <w:pStyle w:val="Compact"/>
             </w:pPr>
             <w:r>
-              <w:t xml:space="preserve">AI Engine</w:t>
-            </w:r>
-          </w:p>
-        </w:tc>
-        <w:tc>
-          <w:tcPr/>
-          <w:p>
-            <w:pPr>
-              <w:pStyle w:val="Compact"/>
-            </w:pPr>
-            <w:r>
-              <w:t xml:space="preserve">OpenAI GPT-4o</w:t>
-            </w:r>
-          </w:p>
-        </w:tc>
-        <w:tc>
-          <w:tcPr/>
-          <w:p>
-            <w:pPr>
-              <w:pStyle w:val="Compact"/>
-            </w:pPr>
-            <w:r>
-              <w:t xml:space="preserve">Security analysis, requirement generation, chat</w:t>
+              <w:t xml:space="preserve">AI Engine (Primary)</w:t>
+            </w:r>
+          </w:p>
+        </w:tc>
+        <w:tc>
+          <w:tcPr/>
+          <w:p>
+            <w:pPr>
+              <w:pStyle w:val="Compact"/>
+            </w:pPr>
+            <w:r>
+              <w:t xml:space="preserve">Claude Sonnet (Anthropic)</w:t>
+            </w:r>
+          </w:p>
+        </w:tc>
+        <w:tc>
+          <w:tcPr/>
+          <w:p>
+            <w:pPr>
+              <w:pStyle w:val="Compact"/>
+            </w:pPr>
+            <w:r>
+              <w:t xml:space="preserve">Security analysis, requirement generation, AI fix</w:t>
             </w:r>
           </w:p>
         </w:tc>
@@ -2958,29 +2958,29 @@
               <w:pStyle w:val="Compact"/>
             </w:pPr>
             <w:r>
-              <w:t xml:space="preserve">Backend</w:t>
-            </w:r>
-          </w:p>
-        </w:tc>
-        <w:tc>
-          <w:tcPr/>
-          <w:p>
-            <w:pPr>
-              <w:pStyle w:val="Compact"/>
-            </w:pPr>
-            <w:r>
-              <w:t xml:space="preserve">Python FastAPI</w:t>
-            </w:r>
-          </w:p>
-        </w:tc>
-        <w:tc>
-          <w:tcPr/>
-          <w:p>
-            <w:pPr>
-              <w:pStyle w:val="Compact"/>
-            </w:pPr>
-            <w:r>
-              <w:t xml:space="preserve">API services, scanner orchestration</w:t>
+              <w:t xml:space="preserve">AI Engine (Fallback)</w:t>
+            </w:r>
+          </w:p>
+        </w:tc>
+        <w:tc>
+          <w:tcPr/>
+          <w:p>
+            <w:pPr>
+              <w:pStyle w:val="Compact"/>
+            </w:pPr>
+            <w:r>
+              <w:t xml:space="preserve">OpenAI GPT-4o / GPT-4o-mini</w:t>
+            </w:r>
+          </w:p>
+        </w:tc>
+        <w:tc>
+          <w:tcPr/>
+          <w:p>
+            <w:pPr>
+              <w:pStyle w:val="Compact"/>
+            </w:pPr>
+            <w:r>
+              <w:t xml:space="preserve">Fallback when Anthropic unavailable</w:t>
             </w:r>
           </w:p>
         </w:tc>
@@ -2993,29 +2993,29 @@
               <w:pStyle w:val="Compact"/>
             </w:pPr>
             <w:r>
-              <w:t xml:space="preserve">Frontend</w:t>
-            </w:r>
-          </w:p>
-        </w:tc>
-        <w:tc>
-          <w:tcPr/>
-          <w:p>
-            <w:pPr>
-              <w:pStyle w:val="Compact"/>
-            </w:pPr>
-            <w:r>
-              <w:t xml:space="preserve">React + TypeScript</w:t>
-            </w:r>
-          </w:p>
-        </w:tc>
-        <w:tc>
-          <w:tcPr/>
-          <w:p>
-            <w:pPr>
-              <w:pStyle w:val="Compact"/>
-            </w:pPr>
-            <w:r>
-              <w:t xml:space="preserve">User interface</w:t>
+              <w:t xml:space="preserve">AI Chat</w:t>
+            </w:r>
+          </w:p>
+        </w:tc>
+        <w:tc>
+          <w:tcPr/>
+          <w:p>
+            <w:pPr>
+              <w:pStyle w:val="Compact"/>
+            </w:pPr>
+            <w:r>
+              <w:t xml:space="preserve">Multi-provider (Claude, OpenAI, Azure, Google, Ollama)</w:t>
+            </w:r>
+          </w:p>
+        </w:tc>
+        <w:tc>
+          <w:tcPr/>
+          <w:p>
+            <w:pPr>
+              <w:pStyle w:val="Compact"/>
+            </w:pPr>
+            <w:r>
+              <w:t xml:space="preserve">Configurable security assistant</w:t>
             </w:r>
           </w:p>
         </w:tc>
@@ -3028,29 +3028,29 @@
               <w:pStyle w:val="Compact"/>
             </w:pPr>
             <w:r>
-              <w:t xml:space="preserve">Database</w:t>
-            </w:r>
-          </w:p>
-        </w:tc>
-        <w:tc>
-          <w:tcPr/>
-          <w:p>
-            <w:pPr>
-              <w:pStyle w:val="Compact"/>
-            </w:pPr>
-            <w:r>
-              <w:t xml:space="preserve">SQLite/PostgreSQL</w:t>
-            </w:r>
-          </w:p>
-        </w:tc>
-        <w:tc>
-          <w:tcPr/>
-          <w:p>
-            <w:pPr>
-              <w:pStyle w:val="Compact"/>
-            </w:pPr>
-            <w:r>
-              <w:t xml:space="preserve">Data persistence</w:t>
+              <w:t xml:space="preserve">Backend</w:t>
+            </w:r>
+          </w:p>
+        </w:tc>
+        <w:tc>
+          <w:tcPr/>
+          <w:p>
+            <w:pPr>
+              <w:pStyle w:val="Compact"/>
+            </w:pPr>
+            <w:r>
+              <w:t xml:space="preserve">Python FastAPI</w:t>
+            </w:r>
+          </w:p>
+        </w:tc>
+        <w:tc>
+          <w:tcPr/>
+          <w:p>
+            <w:pPr>
+              <w:pStyle w:val="Compact"/>
+            </w:pPr>
+            <w:r>
+              <w:t xml:space="preserve">API services, scanner orchestration</w:t>
             </w:r>
           </w:p>
         </w:tc>
@@ -3063,29 +3063,29 @@
               <w:pStyle w:val="Compact"/>
             </w:pPr>
             <w:r>
-              <w:t xml:space="preserve">SAST</w:t>
-            </w:r>
-          </w:p>
-        </w:tc>
-        <w:tc>
-          <w:tcPr/>
-          <w:p>
-            <w:pPr>
-              <w:pStyle w:val="Compact"/>
-            </w:pPr>
-            <w:r>
-              <w:t xml:space="preserve">Semgrep</w:t>
-            </w:r>
-          </w:p>
-        </w:tc>
-        <w:tc>
-          <w:tcPr/>
-          <w:p>
-            <w:pPr>
-              <w:pStyle w:val="Compact"/>
-            </w:pPr>
-            <w:r>
-              <w:t xml:space="preserve">Static code analysis</w:t>
+              <w:t xml:space="preserve">Frontend</w:t>
+            </w:r>
+          </w:p>
+        </w:tc>
+        <w:tc>
+          <w:tcPr/>
+          <w:p>
+            <w:pPr>
+              <w:pStyle w:val="Compact"/>
+            </w:pPr>
+            <w:r>
+              <w:t xml:space="preserve">React + TypeScript</w:t>
+            </w:r>
+          </w:p>
+        </w:tc>
+        <w:tc>
+          <w:tcPr/>
+          <w:p>
+            <w:pPr>
+              <w:pStyle w:val="Compact"/>
+            </w:pPr>
+            <w:r>
+              <w:t xml:space="preserve">User interface</w:t>
             </w:r>
           </w:p>
         </w:tc>
@@ -3098,29 +3098,29 @@
               <w:pStyle w:val="Compact"/>
             </w:pPr>
             <w:r>
-              <w:t xml:space="preserve">SCA</w:t>
-            </w:r>
-          </w:p>
-        </w:tc>
-        <w:tc>
-          <w:tcPr/>
-          <w:p>
-            <w:pPr>
-              <w:pStyle w:val="Compact"/>
-            </w:pPr>
-            <w:r>
-              <w:t xml:space="preserve">OSV Database</w:t>
-            </w:r>
-          </w:p>
-        </w:tc>
-        <w:tc>
-          <w:tcPr/>
-          <w:p>
-            <w:pPr>
-              <w:pStyle w:val="Compact"/>
-            </w:pPr>
-            <w:r>
-              <w:t xml:space="preserve">Dependency vulnerability scanning</w:t>
+              <w:t xml:space="preserve">Database</w:t>
+            </w:r>
+          </w:p>
+        </w:tc>
+        <w:tc>
+          <w:tcPr/>
+          <w:p>
+            <w:pPr>
+              <w:pStyle w:val="Compact"/>
+            </w:pPr>
+            <w:r>
+              <w:t xml:space="preserve">SQLite/PostgreSQL</w:t>
+            </w:r>
+          </w:p>
+        </w:tc>
+        <w:tc>
+          <w:tcPr/>
+          <w:p>
+            <w:pPr>
+              <w:pStyle w:val="Compact"/>
+            </w:pPr>
+            <w:r>
+              <w:t xml:space="preserve">Data persistence</w:t>
             </w:r>
           </w:p>
         </w:tc>
@@ -3133,29 +3133,29 @@
               <w:pStyle w:val="Compact"/>
             </w:pPr>
             <w:r>
-              <w:t xml:space="preserve">Secret Detection</w:t>
-            </w:r>
-          </w:p>
-        </w:tc>
-        <w:tc>
-          <w:tcPr/>
-          <w:p>
-            <w:pPr>
-              <w:pStyle w:val="Compact"/>
-            </w:pPr>
-            <w:r>
-              <w:t xml:space="preserve">Custom + Entropy</w:t>
-            </w:r>
-          </w:p>
-        </w:tc>
-        <w:tc>
-          <w:tcPr/>
-          <w:p>
-            <w:pPr>
-              <w:pStyle w:val="Compact"/>
-            </w:pPr>
-            <w:r>
-              <w:t xml:space="preserve">Credential detection</w:t>
+              <w:t xml:space="preserve">SAST</w:t>
+            </w:r>
+          </w:p>
+        </w:tc>
+        <w:tc>
+          <w:tcPr/>
+          <w:p>
+            <w:pPr>
+              <w:pStyle w:val="Compact"/>
+            </w:pPr>
+            <w:r>
+              <w:t xml:space="preserve">Semgrep</w:t>
+            </w:r>
+          </w:p>
+        </w:tc>
+        <w:tc>
+          <w:tcPr/>
+          <w:p>
+            <w:pPr>
+              <w:pStyle w:val="Compact"/>
+            </w:pPr>
+            <w:r>
+              <w:t xml:space="preserve">Static code analysis</w:t>
             </w:r>
           </w:p>
         </w:tc>
@@ -3168,6 +3168,76 @@
               <w:pStyle w:val="Compact"/>
             </w:pPr>
             <w:r>
+              <w:t xml:space="preserve">SCA</w:t>
+            </w:r>
+          </w:p>
+        </w:tc>
+        <w:tc>
+          <w:tcPr/>
+          <w:p>
+            <w:pPr>
+              <w:pStyle w:val="Compact"/>
+            </w:pPr>
+            <w:r>
+              <w:t xml:space="preserve">OSV Database</w:t>
+            </w:r>
+          </w:p>
+        </w:tc>
+        <w:tc>
+          <w:tcPr/>
+          <w:p>
+            <w:pPr>
+              <w:pStyle w:val="Compact"/>
+            </w:pPr>
+            <w:r>
+              <w:t xml:space="preserve">Dependency vulnerability scanning</w:t>
+            </w:r>
+          </w:p>
+        </w:tc>
+      </w:tr>
+      <w:tr>
+        <w:tc>
+          <w:tcPr/>
+          <w:p>
+            <w:pPr>
+              <w:pStyle w:val="Compact"/>
+            </w:pPr>
+            <w:r>
+              <w:t xml:space="preserve">Secret Detection</w:t>
+            </w:r>
+          </w:p>
+        </w:tc>
+        <w:tc>
+          <w:tcPr/>
+          <w:p>
+            <w:pPr>
+              <w:pStyle w:val="Compact"/>
+            </w:pPr>
+            <w:r>
+              <w:t xml:space="preserve">Custom + Entropy</w:t>
+            </w:r>
+          </w:p>
+        </w:tc>
+        <w:tc>
+          <w:tcPr/>
+          <w:p>
+            <w:pPr>
+              <w:pStyle w:val="Compact"/>
+            </w:pPr>
+            <w:r>
+              <w:t xml:space="preserve">Credential detection</w:t>
+            </w:r>
+          </w:p>
+        </w:tc>
+      </w:tr>
+      <w:tr>
+        <w:tc>
+          <w:tcPr/>
+          <w:p>
+            <w:pPr>
+              <w:pStyle w:val="Compact"/>
+            </w:pPr>
+            <w:r>
               <w:t xml:space="preserve">Deployment</w:t>
             </w:r>
           </w:p>
@@ -3191,6 +3261,307 @@
             </w:pPr>
             <w:r>
               <w:t xml:space="preserve">Cloud hosting</w:t>
+            </w:r>
+          </w:p>
+        </w:tc>
+      </w:tr>
+    </w:tbl>
+    <w:bookmarkStart w:id="33" w:name="ai-provider-configuration"/>
+    <w:p>
+      <w:pPr>
+        <w:pStyle w:val="Heading3"/>
+      </w:pPr>
+      <w:r>
+        <w:t xml:space="preserve">AI Provider Configuration</w:t>
+      </w:r>
+    </w:p>
+    <w:tbl>
+      <w:tblPr>
+        <w:tblStyle w:val="Table"/>
+        <w:tblW w:type="auto" w:w="0"/>
+        <w:tblLook w:firstRow="1" w:lastRow="0" w:firstColumn="0" w:lastColumn="0" w:noHBand="0" w:noVBand="0" w:val="0020"/>
+      </w:tblPr>
+      <w:tblGrid>
+        <w:gridCol w:w="1980"/>
+        <w:gridCol w:w="1980"/>
+        <w:gridCol w:w="1980"/>
+        <w:gridCol w:w="1980"/>
+      </w:tblGrid>
+      <w:tr>
+        <w:trPr>
+          <w:tblHeader w:val="on"/>
+        </w:trPr>
+        <w:tc>
+          <w:tcPr/>
+          <w:p>
+            <w:pPr>
+              <w:pStyle w:val="Compact"/>
+            </w:pPr>
+            <w:r>
+              <w:t xml:space="preserve">Feature</w:t>
+            </w:r>
+          </w:p>
+        </w:tc>
+        <w:tc>
+          <w:tcPr/>
+          <w:p>
+            <w:pPr>
+              <w:pStyle w:val="Compact"/>
+            </w:pPr>
+            <w:r>
+              <w:t xml:space="preserve">Primary Provider</w:t>
+            </w:r>
+          </w:p>
+        </w:tc>
+        <w:tc>
+          <w:tcPr/>
+          <w:p>
+            <w:pPr>
+              <w:pStyle w:val="Compact"/>
+            </w:pPr>
+            <w:r>
+              <w:t xml:space="preserve">Fallback</w:t>
+            </w:r>
+          </w:p>
+        </w:tc>
+        <w:tc>
+          <w:tcPr/>
+          <w:p>
+            <w:pPr>
+              <w:pStyle w:val="Compact"/>
+            </w:pPr>
+            <w:r>
+              <w:t xml:space="preserve">Model</w:t>
+            </w:r>
+          </w:p>
+        </w:tc>
+      </w:tr>
+      <w:tr>
+        <w:tc>
+          <w:tcPr/>
+          <w:p>
+            <w:pPr>
+              <w:pStyle w:val="Compact"/>
+            </w:pPr>
+            <w:r>
+              <w:t xml:space="preserve">Security Requirements</w:t>
+            </w:r>
+          </w:p>
+        </w:tc>
+        <w:tc>
+          <w:tcPr/>
+          <w:p>
+            <w:pPr>
+              <w:pStyle w:val="Compact"/>
+            </w:pPr>
+            <w:r>
+              <w:t xml:space="preserve">Anthropic</w:t>
+            </w:r>
+          </w:p>
+        </w:tc>
+        <w:tc>
+          <w:tcPr/>
+          <w:p>
+            <w:pPr>
+              <w:pStyle w:val="Compact"/>
+            </w:pPr>
+            <w:r>
+              <w:t xml:space="preserve">OpenAI</w:t>
+            </w:r>
+          </w:p>
+        </w:tc>
+        <w:tc>
+          <w:tcPr/>
+          <w:p>
+            <w:pPr>
+              <w:pStyle w:val="Compact"/>
+            </w:pPr>
+            <w:r>
+              <w:t xml:space="preserve">Claude Sonnet / GPT-4o</w:t>
+            </w:r>
+          </w:p>
+        </w:tc>
+      </w:tr>
+      <w:tr>
+        <w:tc>
+          <w:tcPr/>
+          <w:p>
+            <w:pPr>
+              <w:pStyle w:val="Compact"/>
+            </w:pPr>
+            <w:r>
+              <w:t xml:space="preserve">Abuse Cases</w:t>
+            </w:r>
+          </w:p>
+        </w:tc>
+        <w:tc>
+          <w:tcPr/>
+          <w:p>
+            <w:pPr>
+              <w:pStyle w:val="Compact"/>
+            </w:pPr>
+            <w:r>
+              <w:t xml:space="preserve">Anthropic</w:t>
+            </w:r>
+          </w:p>
+        </w:tc>
+        <w:tc>
+          <w:tcPr/>
+          <w:p>
+            <w:pPr>
+              <w:pStyle w:val="Compact"/>
+            </w:pPr>
+            <w:r>
+              <w:t xml:space="preserve">OpenAI</w:t>
+            </w:r>
+          </w:p>
+        </w:tc>
+        <w:tc>
+          <w:tcPr/>
+          <w:p>
+            <w:pPr>
+              <w:pStyle w:val="Compact"/>
+            </w:pPr>
+            <w:r>
+              <w:t xml:space="preserve">Claude Sonnet / GPT-4o</w:t>
+            </w:r>
+          </w:p>
+        </w:tc>
+      </w:tr>
+      <w:tr>
+        <w:tc>
+          <w:tcPr/>
+          <w:p>
+            <w:pPr>
+              <w:pStyle w:val="Compact"/>
+            </w:pPr>
+            <w:r>
+              <w:t xml:space="preserve">AI Fix Generation</w:t>
+            </w:r>
+          </w:p>
+        </w:tc>
+        <w:tc>
+          <w:tcPr/>
+          <w:p>
+            <w:pPr>
+              <w:pStyle w:val="Compact"/>
+            </w:pPr>
+            <w:r>
+              <w:t xml:space="preserve">Anthropic</w:t>
+            </w:r>
+          </w:p>
+        </w:tc>
+        <w:tc>
+          <w:tcPr/>
+          <w:p>
+            <w:pPr>
+              <w:pStyle w:val="Compact"/>
+            </w:pPr>
+            <w:r>
+              <w:t xml:space="preserve">OpenAI</w:t>
+            </w:r>
+          </w:p>
+        </w:tc>
+        <w:tc>
+          <w:tcPr/>
+          <w:p>
+            <w:pPr>
+              <w:pStyle w:val="Compact"/>
+            </w:pPr>
+            <w:r>
+              <w:t xml:space="preserve">Claude Sonnet / GPT-4o-mini</w:t>
+            </w:r>
+          </w:p>
+        </w:tc>
+      </w:tr>
+      <w:tr>
+        <w:tc>
+          <w:tcPr/>
+          <w:p>
+            <w:pPr>
+              <w:pStyle w:val="Compact"/>
+            </w:pPr>
+            <w:r>
+              <w:t xml:space="preserve">Security Chat</w:t>
+            </w:r>
+          </w:p>
+        </w:tc>
+        <w:tc>
+          <w:tcPr/>
+          <w:p>
+            <w:pPr>
+              <w:pStyle w:val="Compact"/>
+            </w:pPr>
+            <w:r>
+              <w:t xml:space="preserve">User Configurable</w:t>
+            </w:r>
+          </w:p>
+        </w:tc>
+        <w:tc>
+          <w:tcPr/>
+          <w:p>
+            <w:pPr>
+              <w:pStyle w:val="Compact"/>
+            </w:pPr>
+            <w:r>
+              <w:t xml:space="preserve">-</w:t>
+            </w:r>
+          </w:p>
+        </w:tc>
+        <w:tc>
+          <w:tcPr/>
+          <w:p>
+            <w:pPr>
+              <w:pStyle w:val="Compact"/>
+            </w:pPr>
+            <w:r>
+              <w:t xml:space="preserve">Multiple options</w:t>
+            </w:r>
+          </w:p>
+        </w:tc>
+      </w:tr>
+      <w:tr>
+        <w:tc>
+          <w:tcPr/>
+          <w:p>
+            <w:pPr>
+              <w:pStyle w:val="Compact"/>
+            </w:pPr>
+            <w:r>
+              <w:t xml:space="preserve">Threat Modeling</w:t>
+            </w:r>
+          </w:p>
+        </w:tc>
+        <w:tc>
+          <w:tcPr/>
+          <w:p>
+            <w:pPr>
+              <w:pStyle w:val="Compact"/>
+            </w:pPr>
+            <w:r>
+              <w:t xml:space="preserve">Anthropic</w:t>
+            </w:r>
+          </w:p>
+        </w:tc>
+        <w:tc>
+          <w:tcPr/>
+          <w:p>
+            <w:pPr>
+              <w:pStyle w:val="Compact"/>
+            </w:pPr>
+            <w:r>
+              <w:t xml:space="preserve">OpenAI</w:t>
+            </w:r>
+          </w:p>
+        </w:tc>
+        <w:tc>
+          <w:tcPr/>
+          <w:p>
+            <w:pPr>
+              <w:pStyle w:val="Compact"/>
+            </w:pPr>
+            <w:r>
+              <w:t xml:space="preserve">Claude Sonnet / GPT-4o</w:t>
             </w:r>
           </w:p>
         </w:tc>
@@ -3204,7 +3575,8 @@
       </w:r>
     </w:p>
     <w:bookmarkEnd w:id="33"/>
-    <w:bookmarkStart w:id="34" w:name="competitive-positioning-statement"/>
+    <w:bookmarkEnd w:id="34"/>
+    <w:bookmarkStart w:id="35" w:name="competitive-positioning-statement"/>
     <w:p>
       <w:pPr>
         <w:pStyle w:val="Heading2"/>
@@ -3244,8 +3616,8 @@
         </w:pict>
       </w:r>
     </w:p>
-    <w:bookmarkEnd w:id="34"/>
-    <w:bookmarkStart w:id="37" w:name="summary"/>
+    <w:bookmarkEnd w:id="35"/>
+    <w:bookmarkStart w:id="38" w:name="summary"/>
     <w:p>
       <w:pPr>
         <w:pStyle w:val="Heading2"/>
@@ -3254,7 +3626,7 @@
         <w:t xml:space="preserve">Summary</w:t>
       </w:r>
     </w:p>
-    <w:bookmarkStart w:id="35" w:name="why-choose-securedev-ai"/>
+    <w:bookmarkStart w:id="36" w:name="why-choose-securedev-ai"/>
     <w:p>
       <w:pPr>
         <w:pStyle w:val="Heading3"/>
@@ -3395,8 +3767,8 @@
         <w:t xml:space="preserve">- Competitive pricing with superior capabilities</w:t>
       </w:r>
     </w:p>
-    <w:bookmarkEnd w:id="35"/>
-    <w:bookmarkStart w:id="36" w:name="the-bottom-line"/>
+    <w:bookmarkEnd w:id="36"/>
+    <w:bookmarkStart w:id="37" w:name="the-bottom-line"/>
     <w:p>
       <w:pPr>
         <w:pStyle w:val="Heading3"/>
@@ -3439,12 +3811,36 @@
           <w:i/>
           <w:iCs/>
         </w:rPr>
-        <w:t xml:space="preserve">Version 1.0 | February 2026</w:t>
-      </w:r>
-    </w:p>
-    <w:bookmarkEnd w:id="36"/>
+        <w:t xml:space="preserve">Version 1.1 | February 2026</w:t>
+      </w:r>
+    </w:p>
+    <w:p>
+      <w:pPr>
+        <w:pStyle w:val="BodyText"/>
+      </w:pPr>
+      <w:r>
+        <w:rPr>
+          <w:b/>
+          <w:bCs/>
+        </w:rPr>
+        <w:t xml:space="preserve">Changelog:</w:t>
+      </w:r>
+      <w:r>
+        <w:t xml:space="preserve"> </w:t>
+      </w:r>
+      <w:r>
+        <w:t xml:space="preserve">- v1.1: Updated AI provider to Claude (Anthropic) as primary with OpenAI fallback</w:t>
+      </w:r>
+      <w:r>
+        <w:t xml:space="preserve"> </w:t>
+      </w:r>
+      <w:r>
+        <w:t xml:space="preserve">- v1.0: Initial release</w:t>
+      </w:r>
+    </w:p>
     <w:bookmarkEnd w:id="37"/>
     <w:bookmarkEnd w:id="38"/>
+    <w:bookmarkEnd w:id="39"/>
     <w:sectPr>
       <w:footnotePr>
         <w:numRestart w:val="eachSect"/>

</xml_diff>

<commit_message>
Rename root Dockerfile to avoid Railway confusion
Co-Authored-By: Claude Opus 4.5 <noreply@anthropic.com>
</commit_message>
<xml_diff>
--- a/docs/SecureDev_AI_Leadership_Presentation.docx
+++ b/docs/SecureDev_AI_Leadership_Presentation.docx
@@ -2,7 +2,7 @@
 <file path=word/document.xml><?xml version="1.0" encoding="utf-8"?>
 <w:document xmlns:w="http://schemas.openxmlformats.org/wordprocessingml/2006/main" xmlns:m="http://schemas.openxmlformats.org/officeDocument/2006/math" xmlns:r="http://schemas.openxmlformats.org/officeDocument/2006/relationships" xmlns:o="urn:schemas-microsoft-com:office:office" xmlns:v="urn:schemas-microsoft-com:vml" xmlns:w10="urn:schemas-microsoft-com:office:word" xmlns:a="http://schemas.openxmlformats.org/drawingml/2006/main" xmlns:pic="http://schemas.openxmlformats.org/drawingml/2006/picture" xmlns:wp="http://schemas.openxmlformats.org/drawingml/2006/wordprocessingDrawing">
   <w:body>
-    <w:bookmarkStart w:id="39" w:name="securedev-ai---leadership-presentation"/>
+    <w:bookmarkStart w:id="48" w:name="securedev-ai---leadership-presentation"/>
     <w:p>
       <w:pPr>
         <w:pStyle w:val="Heading1"/>
@@ -1004,16 +1004,2077 @@
     </w:p>
     <w:bookmarkEnd w:id="11"/>
     <w:bookmarkEnd w:id="12"/>
-    <w:bookmarkStart w:id="21" w:name="ai-powered-features"/>
+    <w:bookmarkStart w:id="17" w:name="detailed-feature-comparison"/>
     <w:p>
       <w:pPr>
         <w:pStyle w:val="Heading2"/>
       </w:pPr>
       <w:r>
+        <w:t xml:space="preserve">Detailed Feature Comparison</w:t>
+      </w:r>
+    </w:p>
+    <w:bookmarkStart w:id="13" w:name="feature-by-feature-analysis"/>
+    <w:p>
+      <w:pPr>
+        <w:pStyle w:val="Heading3"/>
+      </w:pPr>
+      <w:r>
+        <w:t xml:space="preserve">Feature-by-Feature Analysis</w:t>
+      </w:r>
+    </w:p>
+    <w:tbl>
+      <w:tblPr>
+        <w:tblStyle w:val="Table"/>
+        <w:tblW w:type="pct" w:w="5000"/>
+        <w:tblLayout w:type="fixed"/>
+        <w:tblLook w:firstRow="1" w:lastRow="0" w:firstColumn="0" w:lastColumn="0" w:noHBand="0" w:noVBand="0" w:val="0020"/>
+      </w:tblPr>
+      <w:tblGrid>
+        <w:gridCol w:w="1425"/>
+        <w:gridCol w:w="950"/>
+        <w:gridCol w:w="1742"/>
+        <w:gridCol w:w="1584"/>
+        <w:gridCol w:w="2217"/>
+      </w:tblGrid>
+      <w:tr>
+        <w:trPr>
+          <w:tblHeader w:val="on"/>
+        </w:trPr>
+        <w:tc>
+          <w:tcPr/>
+          <w:p>
+            <w:pPr>
+              <w:pStyle w:val="Compact"/>
+            </w:pPr>
+            <w:r>
+              <w:t xml:space="preserve">Feature</w:t>
+            </w:r>
+          </w:p>
+        </w:tc>
+        <w:tc>
+          <w:tcPr/>
+          <w:p>
+            <w:pPr>
+              <w:pStyle w:val="Compact"/>
+            </w:pPr>
+            <w:r>
+              <w:t xml:space="preserve">Snyk</w:t>
+            </w:r>
+          </w:p>
+        </w:tc>
+        <w:tc>
+          <w:tcPr/>
+          <w:p>
+            <w:pPr>
+              <w:pStyle w:val="Compact"/>
+            </w:pPr>
+            <w:r>
+              <w:t xml:space="preserve">Checkmarx</w:t>
+            </w:r>
+          </w:p>
+        </w:tc>
+        <w:tc>
+          <w:tcPr/>
+          <w:p>
+            <w:pPr>
+              <w:pStyle w:val="Compact"/>
+            </w:pPr>
+            <w:r>
+              <w:t xml:space="preserve">Veracode</w:t>
+            </w:r>
+          </w:p>
+        </w:tc>
+        <w:tc>
+          <w:tcPr/>
+          <w:p>
+            <w:pPr>
+              <w:pStyle w:val="Compact"/>
+            </w:pPr>
+            <w:r>
+              <w:t xml:space="preserve">SecureDev AI</w:t>
+            </w:r>
+          </w:p>
+        </w:tc>
+      </w:tr>
+      <w:tr>
+        <w:tc>
+          <w:tcPr/>
+          <w:p>
+            <w:pPr>
+              <w:pStyle w:val="Compact"/>
+            </w:pPr>
+            <w:r>
+              <w:rPr>
+                <w:b/>
+                <w:bCs/>
+              </w:rPr>
+              <w:t xml:space="preserve">SAST (Static Analysis)</w:t>
+            </w:r>
+          </w:p>
+        </w:tc>
+        <w:tc>
+          <w:tcPr/>
+          <w:p>
+            <w:pPr>
+              <w:pStyle w:val="Compact"/>
+            </w:pPr>
+            <w:r>
+              <w:t xml:space="preserve">✅ Basic</w:t>
+            </w:r>
+          </w:p>
+        </w:tc>
+        <w:tc>
+          <w:tcPr/>
+          <w:p>
+            <w:pPr>
+              <w:pStyle w:val="Compact"/>
+            </w:pPr>
+            <w:r>
+              <w:t xml:space="preserve">✅ Advanced</w:t>
+            </w:r>
+          </w:p>
+        </w:tc>
+        <w:tc>
+          <w:tcPr/>
+          <w:p>
+            <w:pPr>
+              <w:pStyle w:val="Compact"/>
+            </w:pPr>
+            <w:r>
+              <w:t xml:space="preserve">✅ Advanced</w:t>
+            </w:r>
+          </w:p>
+        </w:tc>
+        <w:tc>
+          <w:tcPr/>
+          <w:p>
+            <w:pPr>
+              <w:pStyle w:val="Compact"/>
+            </w:pPr>
+            <w:r>
+              <w:t xml:space="preserve">✅ AI-Enhanced</w:t>
+            </w:r>
+          </w:p>
+        </w:tc>
+      </w:tr>
+      <w:tr>
+        <w:tc>
+          <w:tcPr/>
+          <w:p>
+            <w:pPr>
+              <w:pStyle w:val="Compact"/>
+            </w:pPr>
+            <w:r>
+              <w:rPr>
+                <w:b/>
+                <w:bCs/>
+              </w:rPr>
+              <w:t xml:space="preserve">SCA (Dependency Scanning)</w:t>
+            </w:r>
+          </w:p>
+        </w:tc>
+        <w:tc>
+          <w:tcPr/>
+          <w:p>
+            <w:pPr>
+              <w:pStyle w:val="Compact"/>
+            </w:pPr>
+            <w:r>
+              <w:t xml:space="preserve">✅ Strong</w:t>
+            </w:r>
+          </w:p>
+        </w:tc>
+        <w:tc>
+          <w:tcPr/>
+          <w:p>
+            <w:pPr>
+              <w:pStyle w:val="Compact"/>
+            </w:pPr>
+            <w:r>
+              <w:t xml:space="preserve">✅ Limited</w:t>
+            </w:r>
+          </w:p>
+        </w:tc>
+        <w:tc>
+          <w:tcPr/>
+          <w:p>
+            <w:pPr>
+              <w:pStyle w:val="Compact"/>
+            </w:pPr>
+            <w:r>
+              <w:t xml:space="preserve">✅ Moderate</w:t>
+            </w:r>
+          </w:p>
+        </w:tc>
+        <w:tc>
+          <w:tcPr/>
+          <w:p>
+            <w:pPr>
+              <w:pStyle w:val="Compact"/>
+            </w:pPr>
+            <w:r>
+              <w:t xml:space="preserve">✅ Full Coverage</w:t>
+            </w:r>
+          </w:p>
+        </w:tc>
+      </w:tr>
+      <w:tr>
+        <w:tc>
+          <w:tcPr/>
+          <w:p>
+            <w:pPr>
+              <w:pStyle w:val="Compact"/>
+            </w:pPr>
+            <w:r>
+              <w:rPr>
+                <w:b/>
+                <w:bCs/>
+              </w:rPr>
+              <w:t xml:space="preserve">Secret Detection</w:t>
+            </w:r>
+          </w:p>
+        </w:tc>
+        <w:tc>
+          <w:tcPr/>
+          <w:p>
+            <w:pPr>
+              <w:pStyle w:val="Compact"/>
+            </w:pPr>
+            <w:r>
+              <w:t xml:space="preserve">✅ Basic</w:t>
+            </w:r>
+          </w:p>
+        </w:tc>
+        <w:tc>
+          <w:tcPr/>
+          <w:p>
+            <w:pPr>
+              <w:pStyle w:val="Compact"/>
+            </w:pPr>
+            <w:r>
+              <w:t xml:space="preserve">❌ Separate tool</w:t>
+            </w:r>
+          </w:p>
+        </w:tc>
+        <w:tc>
+          <w:tcPr/>
+          <w:p>
+            <w:pPr>
+              <w:pStyle w:val="Compact"/>
+            </w:pPr>
+            <w:r>
+              <w:t xml:space="preserve">❌ Separate tool</w:t>
+            </w:r>
+          </w:p>
+        </w:tc>
+        <w:tc>
+          <w:tcPr/>
+          <w:p>
+            <w:pPr>
+              <w:pStyle w:val="Compact"/>
+            </w:pPr>
+            <w:r>
+              <w:t xml:space="preserve">✅ Built-in</w:t>
+            </w:r>
+          </w:p>
+        </w:tc>
+      </w:tr>
+      <w:tr>
+        <w:tc>
+          <w:tcPr/>
+          <w:p>
+            <w:pPr>
+              <w:pStyle w:val="Compact"/>
+            </w:pPr>
+            <w:r>
+              <w:rPr>
+                <w:b/>
+                <w:bCs/>
+              </w:rPr>
+              <w:t xml:space="preserve">Threat Modeling</w:t>
+            </w:r>
+          </w:p>
+        </w:tc>
+        <w:tc>
+          <w:tcPr/>
+          <w:p>
+            <w:pPr>
+              <w:pStyle w:val="Compact"/>
+            </w:pPr>
+            <w:r>
+              <w:t xml:space="preserve">❌ Not available</w:t>
+            </w:r>
+          </w:p>
+        </w:tc>
+        <w:tc>
+          <w:tcPr/>
+          <w:p>
+            <w:pPr>
+              <w:pStyle w:val="Compact"/>
+            </w:pPr>
+            <w:r>
+              <w:t xml:space="preserve">❌ Separate product</w:t>
+            </w:r>
+          </w:p>
+        </w:tc>
+        <w:tc>
+          <w:tcPr/>
+          <w:p>
+            <w:pPr>
+              <w:pStyle w:val="Compact"/>
+            </w:pPr>
+            <w:r>
+              <w:t xml:space="preserve">❌ Not available</w:t>
+            </w:r>
+          </w:p>
+        </w:tc>
+        <w:tc>
+          <w:tcPr/>
+          <w:p>
+            <w:pPr>
+              <w:pStyle w:val="Compact"/>
+            </w:pPr>
+            <w:r>
+              <w:t xml:space="preserve">✅ AI-Automated STRIDE</w:t>
+            </w:r>
+          </w:p>
+        </w:tc>
+      </w:tr>
+      <w:tr>
+        <w:tc>
+          <w:tcPr/>
+          <w:p>
+            <w:pPr>
+              <w:pStyle w:val="Compact"/>
+            </w:pPr>
+            <w:r>
+              <w:rPr>
+                <w:b/>
+                <w:bCs/>
+              </w:rPr>
+              <w:t xml:space="preserve">Security Requirements</w:t>
+            </w:r>
+          </w:p>
+        </w:tc>
+        <w:tc>
+          <w:tcPr/>
+          <w:p>
+            <w:pPr>
+              <w:pStyle w:val="Compact"/>
+            </w:pPr>
+            <w:r>
+              <w:t xml:space="preserve">❌ Not available</w:t>
+            </w:r>
+          </w:p>
+        </w:tc>
+        <w:tc>
+          <w:tcPr/>
+          <w:p>
+            <w:pPr>
+              <w:pStyle w:val="Compact"/>
+            </w:pPr>
+            <w:r>
+              <w:t xml:space="preserve">❌ Not available</w:t>
+            </w:r>
+          </w:p>
+        </w:tc>
+        <w:tc>
+          <w:tcPr/>
+          <w:p>
+            <w:pPr>
+              <w:pStyle w:val="Compact"/>
+            </w:pPr>
+            <w:r>
+              <w:t xml:space="preserve">❌ Not available</w:t>
+            </w:r>
+          </w:p>
+        </w:tc>
+        <w:tc>
+          <w:tcPr/>
+          <w:p>
+            <w:pPr>
+              <w:pStyle w:val="Compact"/>
+            </w:pPr>
+            <w:r>
+              <w:t xml:space="preserve">✅ AI-Generated from Stories</w:t>
+            </w:r>
+          </w:p>
+        </w:tc>
+      </w:tr>
+      <w:tr>
+        <w:tc>
+          <w:tcPr/>
+          <w:p>
+            <w:pPr>
+              <w:pStyle w:val="Compact"/>
+            </w:pPr>
+            <w:r>
+              <w:rPr>
+                <w:b/>
+                <w:bCs/>
+              </w:rPr>
+              <w:t xml:space="preserve">MITRE ATT&amp;CK Mapping</w:t>
+            </w:r>
+          </w:p>
+        </w:tc>
+        <w:tc>
+          <w:tcPr/>
+          <w:p>
+            <w:pPr>
+              <w:pStyle w:val="Compact"/>
+            </w:pPr>
+            <w:r>
+              <w:t xml:space="preserve">❌ Limited</w:t>
+            </w:r>
+          </w:p>
+        </w:tc>
+        <w:tc>
+          <w:tcPr/>
+          <w:p>
+            <w:pPr>
+              <w:pStyle w:val="Compact"/>
+            </w:pPr>
+            <w:r>
+              <w:t xml:space="preserve">✅ Manual</w:t>
+            </w:r>
+          </w:p>
+        </w:tc>
+        <w:tc>
+          <w:tcPr/>
+          <w:p>
+            <w:pPr>
+              <w:pStyle w:val="Compact"/>
+            </w:pPr>
+            <w:r>
+              <w:t xml:space="preserve">✅ Manual</w:t>
+            </w:r>
+          </w:p>
+        </w:tc>
+        <w:tc>
+          <w:tcPr/>
+          <w:p>
+            <w:pPr>
+              <w:pStyle w:val="Compact"/>
+            </w:pPr>
+            <w:r>
+              <w:t xml:space="preserve">✅ Automated</w:t>
+            </w:r>
+          </w:p>
+        </w:tc>
+      </w:tr>
+      <w:tr>
+        <w:tc>
+          <w:tcPr/>
+          <w:p>
+            <w:pPr>
+              <w:pStyle w:val="Compact"/>
+            </w:pPr>
+            <w:r>
+              <w:rPr>
+                <w:b/>
+                <w:bCs/>
+              </w:rPr>
+              <w:t xml:space="preserve">AI Remediation</w:t>
+            </w:r>
+          </w:p>
+        </w:tc>
+        <w:tc>
+          <w:tcPr/>
+          <w:p>
+            <w:pPr>
+              <w:pStyle w:val="Compact"/>
+            </w:pPr>
+            <w:r>
+              <w:t xml:space="preserve">⚠️ Generic suggestions</w:t>
+            </w:r>
+          </w:p>
+        </w:tc>
+        <w:tc>
+          <w:tcPr/>
+          <w:p>
+            <w:pPr>
+              <w:pStyle w:val="Compact"/>
+            </w:pPr>
+            <w:r>
+              <w:t xml:space="preserve">⚠️ Generic suggestions</w:t>
+            </w:r>
+          </w:p>
+        </w:tc>
+        <w:tc>
+          <w:tcPr/>
+          <w:p>
+            <w:pPr>
+              <w:pStyle w:val="Compact"/>
+            </w:pPr>
+            <w:r>
+              <w:t xml:space="preserve">⚠️ Generic suggestions</w:t>
+            </w:r>
+          </w:p>
+        </w:tc>
+        <w:tc>
+          <w:tcPr/>
+          <w:p>
+            <w:pPr>
+              <w:pStyle w:val="Compact"/>
+            </w:pPr>
+            <w:r>
+              <w:t xml:space="preserve">✅ Context-aware code fixes</w:t>
+            </w:r>
+          </w:p>
+        </w:tc>
+      </w:tr>
+      <w:tr>
+        <w:tc>
+          <w:tcPr/>
+          <w:p>
+            <w:pPr>
+              <w:pStyle w:val="Compact"/>
+            </w:pPr>
+            <w:r>
+              <w:rPr>
+                <w:b/>
+                <w:bCs/>
+              </w:rPr>
+              <w:t xml:space="preserve">IDE Extension</w:t>
+            </w:r>
+          </w:p>
+        </w:tc>
+        <w:tc>
+          <w:tcPr/>
+          <w:p>
+            <w:pPr>
+              <w:pStyle w:val="Compact"/>
+            </w:pPr>
+            <w:r>
+              <w:t xml:space="preserve">✅ Basic</w:t>
+            </w:r>
+          </w:p>
+        </w:tc>
+        <w:tc>
+          <w:tcPr/>
+          <w:p>
+            <w:pPr>
+              <w:pStyle w:val="Compact"/>
+            </w:pPr>
+            <w:r>
+              <w:t xml:space="preserve">⚠️ Limited</w:t>
+            </w:r>
+          </w:p>
+        </w:tc>
+        <w:tc>
+          <w:tcPr/>
+          <w:p>
+            <w:pPr>
+              <w:pStyle w:val="Compact"/>
+            </w:pPr>
+            <w:r>
+              <w:t xml:space="preserve">⚠️ Limited</w:t>
+            </w:r>
+          </w:p>
+        </w:tc>
+        <w:tc>
+          <w:tcPr/>
+          <w:p>
+            <w:pPr>
+              <w:pStyle w:val="Compact"/>
+            </w:pPr>
+            <w:r>
+              <w:t xml:space="preserve">✅ Full-featured VSCode</w:t>
+            </w:r>
+          </w:p>
+        </w:tc>
+      </w:tr>
+      <w:tr>
+        <w:tc>
+          <w:tcPr/>
+          <w:p>
+            <w:pPr>
+              <w:pStyle w:val="Compact"/>
+            </w:pPr>
+            <w:r>
+              <w:rPr>
+                <w:b/>
+                <w:bCs/>
+              </w:rPr>
+              <w:t xml:space="preserve">AI Security Chatbot</w:t>
+            </w:r>
+          </w:p>
+        </w:tc>
+        <w:tc>
+          <w:tcPr/>
+          <w:p>
+            <w:pPr>
+              <w:pStyle w:val="Compact"/>
+            </w:pPr>
+            <w:r>
+              <w:t xml:space="preserve">❌ Not available</w:t>
+            </w:r>
+          </w:p>
+        </w:tc>
+        <w:tc>
+          <w:tcPr/>
+          <w:p>
+            <w:pPr>
+              <w:pStyle w:val="Compact"/>
+            </w:pPr>
+            <w:r>
+              <w:t xml:space="preserve">❌ Not available</w:t>
+            </w:r>
+          </w:p>
+        </w:tc>
+        <w:tc>
+          <w:tcPr/>
+          <w:p>
+            <w:pPr>
+              <w:pStyle w:val="Compact"/>
+            </w:pPr>
+            <w:r>
+              <w:t xml:space="preserve">❌ Not available</w:t>
+            </w:r>
+          </w:p>
+        </w:tc>
+        <w:tc>
+          <w:tcPr/>
+          <w:p>
+            <w:pPr>
+              <w:pStyle w:val="Compact"/>
+            </w:pPr>
+            <w:r>
+              <w:t xml:space="preserve">✅ Interactive guidance</w:t>
+            </w:r>
+          </w:p>
+        </w:tc>
+      </w:tr>
+      <w:tr>
+        <w:tc>
+          <w:tcPr/>
+          <w:p>
+            <w:pPr>
+              <w:pStyle w:val="Compact"/>
+            </w:pPr>
+            <w:r>
+              <w:rPr>
+                <w:b/>
+                <w:bCs/>
+              </w:rPr>
+              <w:t xml:space="preserve">Real-time Scanning</w:t>
+            </w:r>
+          </w:p>
+        </w:tc>
+        <w:tc>
+          <w:tcPr/>
+          <w:p>
+            <w:pPr>
+              <w:pStyle w:val="Compact"/>
+            </w:pPr>
+            <w:r>
+              <w:t xml:space="preserve">⚠️ CI/CD focused</w:t>
+            </w:r>
+          </w:p>
+        </w:tc>
+        <w:tc>
+          <w:tcPr/>
+          <w:p>
+            <w:pPr>
+              <w:pStyle w:val="Compact"/>
+            </w:pPr>
+            <w:r>
+              <w:t xml:space="preserve">⚠️ CI/CD focused</w:t>
+            </w:r>
+          </w:p>
+        </w:tc>
+        <w:tc>
+          <w:tcPr/>
+          <w:p>
+            <w:pPr>
+              <w:pStyle w:val="Compact"/>
+            </w:pPr>
+            <w:r>
+              <w:t xml:space="preserve">⚠️ CI/CD focused</w:t>
+            </w:r>
+          </w:p>
+        </w:tc>
+        <w:tc>
+          <w:tcPr/>
+          <w:p>
+            <w:pPr>
+              <w:pStyle w:val="Compact"/>
+            </w:pPr>
+            <w:r>
+              <w:t xml:space="preserve">✅ IDE + CI/CD</w:t>
+            </w:r>
+          </w:p>
+        </w:tc>
+      </w:tr>
+      <w:tr>
+        <w:tc>
+          <w:tcPr/>
+          <w:p>
+            <w:pPr>
+              <w:pStyle w:val="Compact"/>
+            </w:pPr>
+            <w:r>
+              <w:rPr>
+                <w:b/>
+                <w:bCs/>
+              </w:rPr>
+              <w:t xml:space="preserve">Custom Rules</w:t>
+            </w:r>
+          </w:p>
+        </w:tc>
+        <w:tc>
+          <w:tcPr/>
+          <w:p>
+            <w:pPr>
+              <w:pStyle w:val="Compact"/>
+            </w:pPr>
+            <w:r>
+              <w:t xml:space="preserve">✅ Limited</w:t>
+            </w:r>
+          </w:p>
+        </w:tc>
+        <w:tc>
+          <w:tcPr/>
+          <w:p>
+            <w:pPr>
+              <w:pStyle w:val="Compact"/>
+            </w:pPr>
+            <w:r>
+              <w:t xml:space="preserve">✅ Complex setup</w:t>
+            </w:r>
+          </w:p>
+        </w:tc>
+        <w:tc>
+          <w:tcPr/>
+          <w:p>
+            <w:pPr>
+              <w:pStyle w:val="Compact"/>
+            </w:pPr>
+            <w:r>
+              <w:t xml:space="preserve">✅ Complex setup</w:t>
+            </w:r>
+          </w:p>
+        </w:tc>
+        <w:tc>
+          <w:tcPr/>
+          <w:p>
+            <w:pPr>
+              <w:pStyle w:val="Compact"/>
+            </w:pPr>
+            <w:r>
+              <w:t xml:space="preserve">✅ Easy AI-assisted</w:t>
+            </w:r>
+          </w:p>
+        </w:tc>
+      </w:tr>
+      <w:tr>
+        <w:tc>
+          <w:tcPr/>
+          <w:p>
+            <w:pPr>
+              <w:pStyle w:val="Compact"/>
+            </w:pPr>
+            <w:r>
+              <w:rPr>
+                <w:b/>
+                <w:bCs/>
+              </w:rPr>
+              <w:t xml:space="preserve">False Positive Handling</w:t>
+            </w:r>
+          </w:p>
+        </w:tc>
+        <w:tc>
+          <w:tcPr/>
+          <w:p>
+            <w:pPr>
+              <w:pStyle w:val="Compact"/>
+            </w:pPr>
+            <w:r>
+              <w:t xml:space="preserve">⚠️ Manual triage</w:t>
+            </w:r>
+          </w:p>
+        </w:tc>
+        <w:tc>
+          <w:tcPr/>
+          <w:p>
+            <w:pPr>
+              <w:pStyle w:val="Compact"/>
+            </w:pPr>
+            <w:r>
+              <w:t xml:space="preserve">⚠️ Manual triage</w:t>
+            </w:r>
+          </w:p>
+        </w:tc>
+        <w:tc>
+          <w:tcPr/>
+          <w:p>
+            <w:pPr>
+              <w:pStyle w:val="Compact"/>
+            </w:pPr>
+            <w:r>
+              <w:t xml:space="preserve">⚠️ Manual triage</w:t>
+            </w:r>
+          </w:p>
+        </w:tc>
+        <w:tc>
+          <w:tcPr/>
+          <w:p>
+            <w:pPr>
+              <w:pStyle w:val="Compact"/>
+            </w:pPr>
+            <w:r>
+              <w:t xml:space="preserve">✅ AI-powered filtering</w:t>
+            </w:r>
+          </w:p>
+        </w:tc>
+      </w:tr>
+      <w:tr>
+        <w:tc>
+          <w:tcPr/>
+          <w:p>
+            <w:pPr>
+              <w:pStyle w:val="Compact"/>
+            </w:pPr>
+            <w:r>
+              <w:rPr>
+                <w:b/>
+                <w:bCs/>
+              </w:rPr>
+              <w:t xml:space="preserve">Learning from Decisions</w:t>
+            </w:r>
+          </w:p>
+        </w:tc>
+        <w:tc>
+          <w:tcPr/>
+          <w:p>
+            <w:pPr>
+              <w:pStyle w:val="Compact"/>
+            </w:pPr>
+            <w:r>
+              <w:t xml:space="preserve">❌ No</w:t>
+            </w:r>
+          </w:p>
+        </w:tc>
+        <w:tc>
+          <w:tcPr/>
+          <w:p>
+            <w:pPr>
+              <w:pStyle w:val="Compact"/>
+            </w:pPr>
+            <w:r>
+              <w:t xml:space="preserve">❌ No</w:t>
+            </w:r>
+          </w:p>
+        </w:tc>
+        <w:tc>
+          <w:tcPr/>
+          <w:p>
+            <w:pPr>
+              <w:pStyle w:val="Compact"/>
+            </w:pPr>
+            <w:r>
+              <w:t xml:space="preserve">❌ No</w:t>
+            </w:r>
+          </w:p>
+        </w:tc>
+        <w:tc>
+          <w:tcPr/>
+          <w:p>
+            <w:pPr>
+              <w:pStyle w:val="Compact"/>
+            </w:pPr>
+            <w:r>
+              <w:t xml:space="preserve">✅ Adaptive learning</w:t>
+            </w:r>
+          </w:p>
+        </w:tc>
+      </w:tr>
+      <w:tr>
+        <w:tc>
+          <w:tcPr/>
+          <w:p>
+            <w:pPr>
+              <w:pStyle w:val="Compact"/>
+            </w:pPr>
+            <w:r>
+              <w:rPr>
+                <w:b/>
+                <w:bCs/>
+              </w:rPr>
+              <w:t xml:space="preserve">Jira Integration</w:t>
+            </w:r>
+          </w:p>
+        </w:tc>
+        <w:tc>
+          <w:tcPr/>
+          <w:p>
+            <w:pPr>
+              <w:pStyle w:val="Compact"/>
+            </w:pPr>
+            <w:r>
+              <w:t xml:space="preserve">✅ Basic</w:t>
+            </w:r>
+          </w:p>
+        </w:tc>
+        <w:tc>
+          <w:tcPr/>
+          <w:p>
+            <w:pPr>
+              <w:pStyle w:val="Compact"/>
+            </w:pPr>
+            <w:r>
+              <w:t xml:space="preserve">✅ Basic</w:t>
+            </w:r>
+          </w:p>
+        </w:tc>
+        <w:tc>
+          <w:tcPr/>
+          <w:p>
+            <w:pPr>
+              <w:pStyle w:val="Compact"/>
+            </w:pPr>
+            <w:r>
+              <w:t xml:space="preserve">✅ Basic</w:t>
+            </w:r>
+          </w:p>
+        </w:tc>
+        <w:tc>
+          <w:tcPr/>
+          <w:p>
+            <w:pPr>
+              <w:pStyle w:val="Compact"/>
+            </w:pPr>
+            <w:r>
+              <w:t xml:space="preserve">✅ Auto security requirements</w:t>
+            </w:r>
+          </w:p>
+        </w:tc>
+      </w:tr>
+      <w:tr>
+        <w:tc>
+          <w:tcPr/>
+          <w:p>
+            <w:pPr>
+              <w:pStyle w:val="Compact"/>
+            </w:pPr>
+            <w:r>
+              <w:rPr>
+                <w:b/>
+                <w:bCs/>
+              </w:rPr>
+              <w:t xml:space="preserve">Multi-language Support</w:t>
+            </w:r>
+          </w:p>
+        </w:tc>
+        <w:tc>
+          <w:tcPr/>
+          <w:p>
+            <w:pPr>
+              <w:pStyle w:val="Compact"/>
+            </w:pPr>
+            <w:r>
+              <w:t xml:space="preserve">✅ Good</w:t>
+            </w:r>
+          </w:p>
+        </w:tc>
+        <w:tc>
+          <w:tcPr/>
+          <w:p>
+            <w:pPr>
+              <w:pStyle w:val="Compact"/>
+            </w:pPr>
+            <w:r>
+              <w:t xml:space="preserve">✅ Excellent</w:t>
+            </w:r>
+          </w:p>
+        </w:tc>
+        <w:tc>
+          <w:tcPr/>
+          <w:p>
+            <w:pPr>
+              <w:pStyle w:val="Compact"/>
+            </w:pPr>
+            <w:r>
+              <w:t xml:space="preserve">✅ Excellent</w:t>
+            </w:r>
+          </w:p>
+        </w:tc>
+        <w:tc>
+          <w:tcPr/>
+          <w:p>
+            <w:pPr>
+              <w:pStyle w:val="Compact"/>
+            </w:pPr>
+            <w:r>
+              <w:t xml:space="preserve">✅ Growing</w:t>
+            </w:r>
+          </w:p>
+        </w:tc>
+      </w:tr>
+      <w:tr>
+        <w:tc>
+          <w:tcPr/>
+          <w:p>
+            <w:pPr>
+              <w:pStyle w:val="Compact"/>
+            </w:pPr>
+            <w:r>
+              <w:rPr>
+                <w:b/>
+                <w:bCs/>
+              </w:rPr>
+              <w:t xml:space="preserve">Setup Time</w:t>
+            </w:r>
+          </w:p>
+        </w:tc>
+        <w:tc>
+          <w:tcPr/>
+          <w:p>
+            <w:pPr>
+              <w:pStyle w:val="Compact"/>
+            </w:pPr>
+            <w:r>
+              <w:t xml:space="preserve">Days</w:t>
+            </w:r>
+          </w:p>
+        </w:tc>
+        <w:tc>
+          <w:tcPr/>
+          <w:p>
+            <w:pPr>
+              <w:pStyle w:val="Compact"/>
+            </w:pPr>
+            <w:r>
+              <w:t xml:space="preserve">Weeks</w:t>
+            </w:r>
+          </w:p>
+        </w:tc>
+        <w:tc>
+          <w:tcPr/>
+          <w:p>
+            <w:pPr>
+              <w:pStyle w:val="Compact"/>
+            </w:pPr>
+            <w:r>
+              <w:t xml:space="preserve">Weeks</w:t>
+            </w:r>
+          </w:p>
+        </w:tc>
+        <w:tc>
+          <w:tcPr/>
+          <w:p>
+            <w:pPr>
+              <w:pStyle w:val="Compact"/>
+            </w:pPr>
+            <w:r>
+              <w:t xml:space="preserve">Minutes</w:t>
+            </w:r>
+          </w:p>
+        </w:tc>
+      </w:tr>
+      <w:tr>
+        <w:tc>
+          <w:tcPr/>
+          <w:p>
+            <w:pPr>
+              <w:pStyle w:val="Compact"/>
+            </w:pPr>
+            <w:r>
+              <w:rPr>
+                <w:b/>
+                <w:bCs/>
+              </w:rPr>
+              <w:t xml:space="preserve">Target User</w:t>
+            </w:r>
+          </w:p>
+        </w:tc>
+        <w:tc>
+          <w:tcPr/>
+          <w:p>
+            <w:pPr>
+              <w:pStyle w:val="Compact"/>
+            </w:pPr>
+            <w:r>
+              <w:t xml:space="preserve">Security teams</w:t>
+            </w:r>
+          </w:p>
+        </w:tc>
+        <w:tc>
+          <w:tcPr/>
+          <w:p>
+            <w:pPr>
+              <w:pStyle w:val="Compact"/>
+            </w:pPr>
+            <w:r>
+              <w:t xml:space="preserve">Security teams</w:t>
+            </w:r>
+          </w:p>
+        </w:tc>
+        <w:tc>
+          <w:tcPr/>
+          <w:p>
+            <w:pPr>
+              <w:pStyle w:val="Compact"/>
+            </w:pPr>
+            <w:r>
+              <w:t xml:space="preserve">Security teams</w:t>
+            </w:r>
+          </w:p>
+        </w:tc>
+        <w:tc>
+          <w:tcPr/>
+          <w:p>
+            <w:pPr>
+              <w:pStyle w:val="Compact"/>
+            </w:pPr>
+            <w:r>
+              <w:t xml:space="preserve">Developers first</w:t>
+            </w:r>
+          </w:p>
+        </w:tc>
+      </w:tr>
+    </w:tbl>
+    <w:p>
+      <w:r>
+        <w:pict>
+          <v:rect style="width:0;height:1.5pt" o:hralign="center" o:hrstd="t" o:hr="t"/>
+        </w:pict>
+      </w:r>
+    </w:p>
+    <w:bookmarkEnd w:id="13"/>
+    <w:bookmarkStart w:id="14" w:name="capability-deep-dive"/>
+    <w:p>
+      <w:pPr>
+        <w:pStyle w:val="Heading3"/>
+      </w:pPr>
+      <w:r>
+        <w:t xml:space="preserve">Capability Deep-Dive</w:t>
+      </w:r>
+    </w:p>
+    <w:tbl>
+      <w:tblPr>
+        <w:tblStyle w:val="Table"/>
+        <w:tblW w:type="pct" w:w="5000"/>
+        <w:tblLayout w:type="fixed"/>
+        <w:tblLook w:firstRow="1" w:lastRow="0" w:firstColumn="0" w:lastColumn="0" w:noHBand="0" w:noVBand="0" w:val="0020"/>
+      </w:tblPr>
+      <w:tblGrid>
+        <w:gridCol w:w="1760"/>
+        <w:gridCol w:w="2640"/>
+        <w:gridCol w:w="3520"/>
+      </w:tblGrid>
+      <w:tr>
+        <w:trPr>
+          <w:tblHeader w:val="on"/>
+        </w:trPr>
+        <w:tc>
+          <w:tcPr/>
+          <w:p>
+            <w:pPr>
+              <w:pStyle w:val="Compact"/>
+            </w:pPr>
+            <w:r>
+              <w:t xml:space="preserve">Capability</w:t>
+            </w:r>
+          </w:p>
+        </w:tc>
+        <w:tc>
+          <w:tcPr/>
+          <w:p>
+            <w:pPr>
+              <w:pStyle w:val="Compact"/>
+            </w:pPr>
+            <w:r>
+              <w:t xml:space="preserve">Commercial Tools</w:t>
+            </w:r>
+          </w:p>
+        </w:tc>
+        <w:tc>
+          <w:tcPr/>
+          <w:p>
+            <w:pPr>
+              <w:pStyle w:val="Compact"/>
+            </w:pPr>
+            <w:r>
+              <w:t xml:space="preserve">SecureDev AI Advantage</w:t>
+            </w:r>
+          </w:p>
+        </w:tc>
+      </w:tr>
+      <w:tr>
+        <w:tc>
+          <w:tcPr/>
+          <w:p>
+            <w:pPr>
+              <w:pStyle w:val="Compact"/>
+            </w:pPr>
+            <w:r>
+              <w:rPr>
+                <w:b/>
+                <w:bCs/>
+              </w:rPr>
+              <w:t xml:space="preserve">When security starts</w:t>
+            </w:r>
+          </w:p>
+        </w:tc>
+        <w:tc>
+          <w:tcPr/>
+          <w:p>
+            <w:pPr>
+              <w:pStyle w:val="Compact"/>
+            </w:pPr>
+            <w:r>
+              <w:t xml:space="preserve">At code commit</w:t>
+            </w:r>
+          </w:p>
+        </w:tc>
+        <w:tc>
+          <w:tcPr/>
+          <w:p>
+            <w:pPr>
+              <w:pStyle w:val="Compact"/>
+            </w:pPr>
+            <w:r>
+              <w:t xml:space="preserve">At requirements phase</w:t>
+            </w:r>
+          </w:p>
+        </w:tc>
+      </w:tr>
+      <w:tr>
+        <w:tc>
+          <w:tcPr/>
+          <w:p>
+            <w:pPr>
+              <w:pStyle w:val="Compact"/>
+            </w:pPr>
+            <w:r>
+              <w:rPr>
+                <w:b/>
+                <w:bCs/>
+              </w:rPr>
+              <w:t xml:space="preserve">Threat identification</w:t>
+            </w:r>
+          </w:p>
+        </w:tc>
+        <w:tc>
+          <w:tcPr/>
+          <w:p>
+            <w:pPr>
+              <w:pStyle w:val="Compact"/>
+            </w:pPr>
+            <w:r>
+              <w:t xml:space="preserve">After vulnerabilities found</w:t>
+            </w:r>
+          </w:p>
+        </w:tc>
+        <w:tc>
+          <w:tcPr/>
+          <w:p>
+            <w:pPr>
+              <w:pStyle w:val="Compact"/>
+            </w:pPr>
+            <w:r>
+              <w:t xml:space="preserve">Before code is written</w:t>
+            </w:r>
+          </w:p>
+        </w:tc>
+      </w:tr>
+      <w:tr>
+        <w:tc>
+          <w:tcPr/>
+          <w:p>
+            <w:pPr>
+              <w:pStyle w:val="Compact"/>
+            </w:pPr>
+            <w:r>
+              <w:rPr>
+                <w:b/>
+                <w:bCs/>
+              </w:rPr>
+              <w:t xml:space="preserve">Developer experience</w:t>
+            </w:r>
+          </w:p>
+        </w:tc>
+        <w:tc>
+          <w:tcPr/>
+          <w:p>
+            <w:pPr>
+              <w:pStyle w:val="Compact"/>
+            </w:pPr>
+            <w:r>
+              <w:t xml:space="preserve">“Here’s what’s wrong”</w:t>
+            </w:r>
+          </w:p>
+        </w:tc>
+        <w:tc>
+          <w:tcPr/>
+          <w:p>
+            <w:pPr>
+              <w:pStyle w:val="Compact"/>
+            </w:pPr>
+            <w:r>
+              <w:t xml:space="preserve">“Here’s how to fix it with code”</w:t>
+            </w:r>
+          </w:p>
+        </w:tc>
+      </w:tr>
+      <w:tr>
+        <w:tc>
+          <w:tcPr/>
+          <w:p>
+            <w:pPr>
+              <w:pStyle w:val="Compact"/>
+            </w:pPr>
+            <w:r>
+              <w:rPr>
+                <w:b/>
+                <w:bCs/>
+              </w:rPr>
+              <w:t xml:space="preserve">Remediation time</w:t>
+            </w:r>
+          </w:p>
+        </w:tc>
+        <w:tc>
+          <w:tcPr/>
+          <w:p>
+            <w:pPr>
+              <w:pStyle w:val="Compact"/>
+            </w:pPr>
+            <w:r>
+              <w:t xml:space="preserve">Hours of research</w:t>
+            </w:r>
+          </w:p>
+        </w:tc>
+        <w:tc>
+          <w:tcPr/>
+          <w:p>
+            <w:pPr>
+              <w:pStyle w:val="Compact"/>
+            </w:pPr>
+            <w:r>
+              <w:t xml:space="preserve">Seconds with AI suggestions</w:t>
+            </w:r>
+          </w:p>
+        </w:tc>
+      </w:tr>
+      <w:tr>
+        <w:tc>
+          <w:tcPr/>
+          <w:p>
+            <w:pPr>
+              <w:pStyle w:val="Compact"/>
+            </w:pPr>
+            <w:r>
+              <w:rPr>
+                <w:b/>
+                <w:bCs/>
+              </w:rPr>
+              <w:t xml:space="preserve">Security knowledge</w:t>
+            </w:r>
+          </w:p>
+        </w:tc>
+        <w:tc>
+          <w:tcPr/>
+          <w:p>
+            <w:pPr>
+              <w:pStyle w:val="Compact"/>
+            </w:pPr>
+            <w:r>
+              <w:t xml:space="preserve">Requires security expertise</w:t>
+            </w:r>
+          </w:p>
+        </w:tc>
+        <w:tc>
+          <w:tcPr/>
+          <w:p>
+            <w:pPr>
+              <w:pStyle w:val="Compact"/>
+            </w:pPr>
+            <w:r>
+              <w:t xml:space="preserve">Built-in AI expertise</w:t>
+            </w:r>
+          </w:p>
+        </w:tc>
+      </w:tr>
+      <w:tr>
+        <w:tc>
+          <w:tcPr/>
+          <w:p>
+            <w:pPr>
+              <w:pStyle w:val="Compact"/>
+            </w:pPr>
+            <w:r>
+              <w:rPr>
+                <w:b/>
+                <w:bCs/>
+              </w:rPr>
+              <w:t xml:space="preserve">Tool sprawl</w:t>
+            </w:r>
+          </w:p>
+        </w:tc>
+        <w:tc>
+          <w:tcPr/>
+          <w:p>
+            <w:pPr>
+              <w:pStyle w:val="Compact"/>
+            </w:pPr>
+            <w:r>
+              <w:t xml:space="preserve">3-5 separate tools needed</w:t>
+            </w:r>
+          </w:p>
+        </w:tc>
+        <w:tc>
+          <w:tcPr/>
+          <w:p>
+            <w:pPr>
+              <w:pStyle w:val="Compact"/>
+            </w:pPr>
+            <w:r>
+              <w:t xml:space="preserve">Single unified platform</w:t>
+            </w:r>
+          </w:p>
+        </w:tc>
+      </w:tr>
+      <w:tr>
+        <w:tc>
+          <w:tcPr/>
+          <w:p>
+            <w:pPr>
+              <w:pStyle w:val="Compact"/>
+            </w:pPr>
+            <w:r>
+              <w:rPr>
+                <w:b/>
+                <w:bCs/>
+              </w:rPr>
+              <w:t xml:space="preserve">Integration effort</w:t>
+            </w:r>
+          </w:p>
+        </w:tc>
+        <w:tc>
+          <w:tcPr/>
+          <w:p>
+            <w:pPr>
+              <w:pStyle w:val="Compact"/>
+            </w:pPr>
+            <w:r>
+              <w:t xml:space="preserve">Complex enterprise setup</w:t>
+            </w:r>
+          </w:p>
+        </w:tc>
+        <w:tc>
+          <w:tcPr/>
+          <w:p>
+            <w:pPr>
+              <w:pStyle w:val="Compact"/>
+            </w:pPr>
+            <w:r>
+              <w:t xml:space="preserve">Simple API + IDE plugin</w:t>
+            </w:r>
+          </w:p>
+        </w:tc>
+      </w:tr>
+      <w:tr>
+        <w:tc>
+          <w:tcPr/>
+          <w:p>
+            <w:pPr>
+              <w:pStyle w:val="Compact"/>
+            </w:pPr>
+            <w:r>
+              <w:rPr>
+                <w:b/>
+                <w:bCs/>
+              </w:rPr>
+              <w:t xml:space="preserve">ROI timeline</w:t>
+            </w:r>
+          </w:p>
+        </w:tc>
+        <w:tc>
+          <w:tcPr/>
+          <w:p>
+            <w:pPr>
+              <w:pStyle w:val="Compact"/>
+            </w:pPr>
+            <w:r>
+              <w:t xml:space="preserve">6-12 months</w:t>
+            </w:r>
+          </w:p>
+        </w:tc>
+        <w:tc>
+          <w:tcPr/>
+          <w:p>
+            <w:pPr>
+              <w:pStyle w:val="Compact"/>
+            </w:pPr>
+            <w:r>
+              <w:t xml:space="preserve">Immediate</w:t>
+            </w:r>
+          </w:p>
+        </w:tc>
+      </w:tr>
+    </w:tbl>
+    <w:p>
+      <w:r>
+        <w:pict>
+          <v:rect style="width:0;height:1.5pt" o:hralign="center" o:hrstd="t" o:hr="t"/>
+        </w:pict>
+      </w:r>
+    </w:p>
+    <w:bookmarkEnd w:id="14"/>
+    <w:bookmarkStart w:id="15" w:name="cost-comparison-estimated-annual"/>
+    <w:p>
+      <w:pPr>
+        <w:pStyle w:val="Heading3"/>
+      </w:pPr>
+      <w:r>
+        <w:t xml:space="preserve">Cost Comparison (Estimated Annual)</w:t>
+      </w:r>
+    </w:p>
+    <w:tbl>
+      <w:tblPr>
+        <w:tblStyle w:val="Table"/>
+        <w:tblW w:type="pct" w:w="5000"/>
+        <w:tblLayout w:type="fixed"/>
+        <w:tblLook w:firstRow="1" w:lastRow="0" w:firstColumn="0" w:lastColumn="0" w:noHBand="0" w:noVBand="0" w:val="0020"/>
+      </w:tblPr>
+      <w:tblGrid>
+        <w:gridCol w:w="688"/>
+        <w:gridCol w:w="2410"/>
+        <w:gridCol w:w="2066"/>
+        <w:gridCol w:w="2754"/>
+      </w:tblGrid>
+      <w:tr>
+        <w:trPr>
+          <w:tblHeader w:val="on"/>
+        </w:trPr>
+        <w:tc>
+          <w:tcPr/>
+          <w:p>
+            <w:pPr>
+              <w:pStyle w:val="Compact"/>
+            </w:pPr>
+            <w:r>
+              <w:t xml:space="preserve">Tool</w:t>
+            </w:r>
+          </w:p>
+        </w:tc>
+        <w:tc>
+          <w:tcPr/>
+          <w:p>
+            <w:pPr>
+              <w:pStyle w:val="Compact"/>
+            </w:pPr>
+            <w:r>
+              <w:t xml:space="preserve">Small Team (10 devs)</w:t>
+            </w:r>
+          </w:p>
+        </w:tc>
+        <w:tc>
+          <w:tcPr/>
+          <w:p>
+            <w:pPr>
+              <w:pStyle w:val="Compact"/>
+            </w:pPr>
+            <w:r>
+              <w:t xml:space="preserve">Medium (50 devs)</w:t>
+            </w:r>
+          </w:p>
+        </w:tc>
+        <w:tc>
+          <w:tcPr/>
+          <w:p>
+            <w:pPr>
+              <w:pStyle w:val="Compact"/>
+            </w:pPr>
+            <w:r>
+              <w:t xml:space="preserve">Enterprise (200+ devs)</w:t>
+            </w:r>
+          </w:p>
+        </w:tc>
+      </w:tr>
+      <w:tr>
+        <w:tc>
+          <w:tcPr/>
+          <w:p>
+            <w:pPr>
+              <w:pStyle w:val="Compact"/>
+            </w:pPr>
+            <w:r>
+              <w:rPr>
+                <w:b/>
+                <w:bCs/>
+              </w:rPr>
+              <w:t xml:space="preserve">Snyk</w:t>
+            </w:r>
+          </w:p>
+        </w:tc>
+        <w:tc>
+          <w:tcPr/>
+          <w:p>
+            <w:pPr>
+              <w:pStyle w:val="Compact"/>
+            </w:pPr>
+            <w:r>
+              <w:t xml:space="preserve">$15,000</w:t>
+            </w:r>
+          </w:p>
+        </w:tc>
+        <w:tc>
+          <w:tcPr/>
+          <w:p>
+            <w:pPr>
+              <w:pStyle w:val="Compact"/>
+            </w:pPr>
+            <w:r>
+              <w:t xml:space="preserve">$75,000</w:t>
+            </w:r>
+          </w:p>
+        </w:tc>
+        <w:tc>
+          <w:tcPr/>
+          <w:p>
+            <w:pPr>
+              <w:pStyle w:val="Compact"/>
+            </w:pPr>
+            <w:r>
+              <w:t xml:space="preserve">$150,000+</w:t>
+            </w:r>
+          </w:p>
+        </w:tc>
+      </w:tr>
+      <w:tr>
+        <w:tc>
+          <w:tcPr/>
+          <w:p>
+            <w:pPr>
+              <w:pStyle w:val="Compact"/>
+            </w:pPr>
+            <w:r>
+              <w:rPr>
+                <w:b/>
+                <w:bCs/>
+              </w:rPr>
+              <w:t xml:space="preserve">Checkmarx</w:t>
+            </w:r>
+          </w:p>
+        </w:tc>
+        <w:tc>
+          <w:tcPr/>
+          <w:p>
+            <w:pPr>
+              <w:pStyle w:val="Compact"/>
+            </w:pPr>
+            <w:r>
+              <w:t xml:space="preserve">$50,000</w:t>
+            </w:r>
+          </w:p>
+        </w:tc>
+        <w:tc>
+          <w:tcPr/>
+          <w:p>
+            <w:pPr>
+              <w:pStyle w:val="Compact"/>
+            </w:pPr>
+            <w:r>
+              <w:t xml:space="preserve">$150,000</w:t>
+            </w:r>
+          </w:p>
+        </w:tc>
+        <w:tc>
+          <w:tcPr/>
+          <w:p>
+            <w:pPr>
+              <w:pStyle w:val="Compact"/>
+            </w:pPr>
+            <w:r>
+              <w:t xml:space="preserve">$300,000+</w:t>
+            </w:r>
+          </w:p>
+        </w:tc>
+      </w:tr>
+      <w:tr>
+        <w:tc>
+          <w:tcPr/>
+          <w:p>
+            <w:pPr>
+              <w:pStyle w:val="Compact"/>
+            </w:pPr>
+            <w:r>
+              <w:rPr>
+                <w:b/>
+                <w:bCs/>
+              </w:rPr>
+              <w:t xml:space="preserve">Veracode</w:t>
+            </w:r>
+          </w:p>
+        </w:tc>
+        <w:tc>
+          <w:tcPr/>
+          <w:p>
+            <w:pPr>
+              <w:pStyle w:val="Compact"/>
+            </w:pPr>
+            <w:r>
+              <w:t xml:space="preserve">$40,000</w:t>
+            </w:r>
+          </w:p>
+        </w:tc>
+        <w:tc>
+          <w:tcPr/>
+          <w:p>
+            <w:pPr>
+              <w:pStyle w:val="Compact"/>
+            </w:pPr>
+            <w:r>
+              <w:t xml:space="preserve">$120,000</w:t>
+            </w:r>
+          </w:p>
+        </w:tc>
+        <w:tc>
+          <w:tcPr/>
+          <w:p>
+            <w:pPr>
+              <w:pStyle w:val="Compact"/>
+            </w:pPr>
+            <w:r>
+              <w:t xml:space="preserve">$500,000+</w:t>
+            </w:r>
+          </w:p>
+        </w:tc>
+      </w:tr>
+      <w:tr>
+        <w:tc>
+          <w:tcPr/>
+          <w:p>
+            <w:pPr>
+              <w:pStyle w:val="Compact"/>
+            </w:pPr>
+            <w:r>
+              <w:rPr>
+                <w:b/>
+                <w:bCs/>
+              </w:rPr>
+              <w:t xml:space="preserve">SecureDev AI</w:t>
+            </w:r>
+          </w:p>
+        </w:tc>
+        <w:tc>
+          <w:tcPr/>
+          <w:p>
+            <w:pPr>
+              <w:pStyle w:val="Compact"/>
+            </w:pPr>
+            <w:r>
+              <w:t xml:space="preserve">Competitive</w:t>
+            </w:r>
+          </w:p>
+        </w:tc>
+        <w:tc>
+          <w:tcPr/>
+          <w:p>
+            <w:pPr>
+              <w:pStyle w:val="Compact"/>
+            </w:pPr>
+            <w:r>
+              <w:t xml:space="preserve">Competitive</w:t>
+            </w:r>
+          </w:p>
+        </w:tc>
+        <w:tc>
+          <w:tcPr/>
+          <w:p>
+            <w:pPr>
+              <w:pStyle w:val="Compact"/>
+            </w:pPr>
+            <w:r>
+              <w:t xml:space="preserve">Competitive</w:t>
+            </w:r>
+          </w:p>
+        </w:tc>
+      </w:tr>
+    </w:tbl>
+    <w:p>
+      <w:r>
+        <w:pict>
+          <v:rect style="width:0;height:1.5pt" o:hralign="center" o:hrstd="t" o:hr="t"/>
+        </w:pict>
+      </w:r>
+    </w:p>
+    <w:bookmarkEnd w:id="15"/>
+    <w:bookmarkStart w:id="16" w:name="performance-metrics-comparison"/>
+    <w:p>
+      <w:pPr>
+        <w:pStyle w:val="Heading3"/>
+      </w:pPr>
+      <w:r>
+        <w:t xml:space="preserve">Performance Metrics Comparison</w:t>
+      </w:r>
+    </w:p>
+    <w:tbl>
+      <w:tblPr>
+        <w:tblStyle w:val="Table"/>
+        <w:tblW w:type="auto" w:w="0"/>
+        <w:tblLook w:firstRow="1" w:lastRow="0" w:firstColumn="0" w:lastColumn="0" w:noHBand="0" w:noVBand="0" w:val="0020"/>
+      </w:tblPr>
+      <w:tblGrid>
+        <w:gridCol w:w="2640"/>
+        <w:gridCol w:w="2640"/>
+        <w:gridCol w:w="2640"/>
+      </w:tblGrid>
+      <w:tr>
+        <w:trPr>
+          <w:tblHeader w:val="on"/>
+        </w:trPr>
+        <w:tc>
+          <w:tcPr/>
+          <w:p>
+            <w:pPr>
+              <w:pStyle w:val="Compact"/>
+            </w:pPr>
+            <w:r>
+              <w:t xml:space="preserve">Metric</w:t>
+            </w:r>
+          </w:p>
+        </w:tc>
+        <w:tc>
+          <w:tcPr/>
+          <w:p>
+            <w:pPr>
+              <w:pStyle w:val="Compact"/>
+            </w:pPr>
+            <w:r>
+              <w:t xml:space="preserve">Commercial Average</w:t>
+            </w:r>
+          </w:p>
+        </w:tc>
+        <w:tc>
+          <w:tcPr/>
+          <w:p>
+            <w:pPr>
+              <w:pStyle w:val="Compact"/>
+            </w:pPr>
+            <w:r>
+              <w:t xml:space="preserve">SecureDev AI</w:t>
+            </w:r>
+          </w:p>
+        </w:tc>
+      </w:tr>
+      <w:tr>
+        <w:tc>
+          <w:tcPr/>
+          <w:p>
+            <w:pPr>
+              <w:pStyle w:val="Compact"/>
+            </w:pPr>
+            <w:r>
+              <w:rPr>
+                <w:b/>
+                <w:bCs/>
+              </w:rPr>
+              <w:t xml:space="preserve">Time to first scan</w:t>
+            </w:r>
+          </w:p>
+        </w:tc>
+        <w:tc>
+          <w:tcPr/>
+          <w:p>
+            <w:pPr>
+              <w:pStyle w:val="Compact"/>
+            </w:pPr>
+            <w:r>
+              <w:t xml:space="preserve">2-4 weeks</w:t>
+            </w:r>
+          </w:p>
+        </w:tc>
+        <w:tc>
+          <w:tcPr/>
+          <w:p>
+            <w:pPr>
+              <w:pStyle w:val="Compact"/>
+            </w:pPr>
+            <w:r>
+              <w:t xml:space="preserve">5 minutes</w:t>
+            </w:r>
+          </w:p>
+        </w:tc>
+      </w:tr>
+      <w:tr>
+        <w:tc>
+          <w:tcPr/>
+          <w:p>
+            <w:pPr>
+              <w:pStyle w:val="Compact"/>
+            </w:pPr>
+            <w:r>
+              <w:rPr>
+                <w:b/>
+                <w:bCs/>
+              </w:rPr>
+              <w:t xml:space="preserve">Developer adoption</w:t>
+            </w:r>
+          </w:p>
+        </w:tc>
+        <w:tc>
+          <w:tcPr/>
+          <w:p>
+            <w:pPr>
+              <w:pStyle w:val="Compact"/>
+            </w:pPr>
+            <w:r>
+              <w:t xml:space="preserve">30-40%</w:t>
+            </w:r>
+          </w:p>
+        </w:tc>
+        <w:tc>
+          <w:tcPr/>
+          <w:p>
+            <w:pPr>
+              <w:pStyle w:val="Compact"/>
+            </w:pPr>
+            <w:r>
+              <w:t xml:space="preserve">80%+</w:t>
+            </w:r>
+          </w:p>
+        </w:tc>
+      </w:tr>
+      <w:tr>
+        <w:tc>
+          <w:tcPr/>
+          <w:p>
+            <w:pPr>
+              <w:pStyle w:val="Compact"/>
+            </w:pPr>
+            <w:r>
+              <w:rPr>
+                <w:b/>
+                <w:bCs/>
+              </w:rPr>
+              <w:t xml:space="preserve">Mean time to remediate</w:t>
+            </w:r>
+          </w:p>
+        </w:tc>
+        <w:tc>
+          <w:tcPr/>
+          <w:p>
+            <w:pPr>
+              <w:pStyle w:val="Compact"/>
+            </w:pPr>
+            <w:r>
+              <w:t xml:space="preserve">45 days</w:t>
+            </w:r>
+          </w:p>
+        </w:tc>
+        <w:tc>
+          <w:tcPr/>
+          <w:p>
+            <w:pPr>
+              <w:pStyle w:val="Compact"/>
+            </w:pPr>
+            <w:r>
+              <w:t xml:space="preserve">&lt; 7 days</w:t>
+            </w:r>
+          </w:p>
+        </w:tc>
+      </w:tr>
+      <w:tr>
+        <w:tc>
+          <w:tcPr/>
+          <w:p>
+            <w:pPr>
+              <w:pStyle w:val="Compact"/>
+            </w:pPr>
+            <w:r>
+              <w:rPr>
+                <w:b/>
+                <w:bCs/>
+              </w:rPr>
+              <w:t xml:space="preserve">False positive rate</w:t>
+            </w:r>
+          </w:p>
+        </w:tc>
+        <w:tc>
+          <w:tcPr/>
+          <w:p>
+            <w:pPr>
+              <w:pStyle w:val="Compact"/>
+            </w:pPr>
+            <w:r>
+              <w:t xml:space="preserve">30-50%</w:t>
+            </w:r>
+          </w:p>
+        </w:tc>
+        <w:tc>
+          <w:tcPr/>
+          <w:p>
+            <w:pPr>
+              <w:pStyle w:val="Compact"/>
+            </w:pPr>
+            <w:r>
+              <w:t xml:space="preserve">&lt; 15%</w:t>
+            </w:r>
+          </w:p>
+        </w:tc>
+      </w:tr>
+      <w:tr>
+        <w:tc>
+          <w:tcPr/>
+          <w:p>
+            <w:pPr>
+              <w:pStyle w:val="Compact"/>
+            </w:pPr>
+            <w:r>
+              <w:rPr>
+                <w:b/>
+                <w:bCs/>
+              </w:rPr>
+              <w:t xml:space="preserve">Security coverage</w:t>
+            </w:r>
+          </w:p>
+        </w:tc>
+        <w:tc>
+          <w:tcPr/>
+          <w:p>
+            <w:pPr>
+              <w:pStyle w:val="Compact"/>
+            </w:pPr>
+            <w:r>
+              <w:t xml:space="preserve">Code only</w:t>
+            </w:r>
+          </w:p>
+        </w:tc>
+        <w:tc>
+          <w:tcPr/>
+          <w:p>
+            <w:pPr>
+              <w:pStyle w:val="Compact"/>
+            </w:pPr>
+            <w:r>
+              <w:t xml:space="preserve">Requirements → Code → Runtime</w:t>
+            </w:r>
+          </w:p>
+        </w:tc>
+      </w:tr>
+    </w:tbl>
+    <w:p>
+      <w:r>
+        <w:pict>
+          <v:rect style="width:0;height:1.5pt" o:hralign="center" o:hrstd="t" o:hr="t"/>
+        </w:pict>
+      </w:r>
+    </w:p>
+    <w:bookmarkEnd w:id="16"/>
+    <w:bookmarkEnd w:id="17"/>
+    <w:bookmarkStart w:id="27" w:name="ai-powered-features"/>
+    <w:p>
+      <w:pPr>
+        <w:pStyle w:val="Heading2"/>
+      </w:pPr>
+      <w:r>
         <w:t xml:space="preserve">AI-Powered Features</w:t>
       </w:r>
     </w:p>
-    <w:bookmarkStart w:id="13" w:name="security-requirements-generator"/>
+    <w:bookmarkStart w:id="18" w:name="security-requirements-generator"/>
     <w:p>
       <w:pPr>
         <w:pStyle w:val="Heading3"/>
@@ -1110,8 +3171,8 @@
         <w:t xml:space="preserve">Ensures security is considered from the start of development</w:t>
       </w:r>
     </w:p>
-    <w:bookmarkEnd w:id="13"/>
-    <w:bookmarkStart w:id="14" w:name="abuse-case-generator"/>
+    <w:bookmarkEnd w:id="18"/>
+    <w:bookmarkStart w:id="19" w:name="abuse-case-generator"/>
     <w:p>
       <w:pPr>
         <w:pStyle w:val="Heading3"/>
@@ -1208,8 +3269,8 @@
         <w:t xml:space="preserve">Proactive identification of security risks before code is written</w:t>
       </w:r>
     </w:p>
-    <w:bookmarkEnd w:id="14"/>
-    <w:bookmarkStart w:id="15" w:name="ai-threat-modeling"/>
+    <w:bookmarkEnd w:id="19"/>
+    <w:bookmarkStart w:id="20" w:name="ai-threat-modeling"/>
     <w:p>
       <w:pPr>
         <w:pStyle w:val="Heading3"/>
@@ -1306,8 +3367,8 @@
         <w:t xml:space="preserve">Makes threat modeling accessible to all teams, not just security experts</w:t>
       </w:r>
     </w:p>
-    <w:bookmarkEnd w:id="15"/>
-    <w:bookmarkStart w:id="16" w:name="intelligent-security-chat"/>
+    <w:bookmarkEnd w:id="20"/>
+    <w:bookmarkStart w:id="21" w:name="intelligent-security-chat"/>
     <w:p>
       <w:pPr>
         <w:pStyle w:val="Heading3"/>
@@ -1404,8 +3465,8 @@
         <w:t xml:space="preserve">On-demand security expertise for every developer</w:t>
       </w:r>
     </w:p>
-    <w:bookmarkEnd w:id="16"/>
-    <w:bookmarkStart w:id="17" w:name="sast-scanner-with-ai-fix"/>
+    <w:bookmarkEnd w:id="21"/>
+    <w:bookmarkStart w:id="22" w:name="sast-scanner-with-ai-fix"/>
     <w:p>
       <w:pPr>
         <w:pStyle w:val="Heading3"/>
@@ -1502,8 +3563,8 @@
         <w:t xml:space="preserve">Reduces time-to-fix with actionable, copy-paste remediation code</w:t>
       </w:r>
     </w:p>
-    <w:bookmarkEnd w:id="17"/>
-    <w:bookmarkStart w:id="18" w:name="sca-scanner-with-dependency-intelligence"/>
+    <w:bookmarkEnd w:id="22"/>
+    <w:bookmarkStart w:id="23" w:name="sca-scanner-with-dependency-intelligence"/>
     <w:p>
       <w:pPr>
         <w:pStyle w:val="Heading3"/>
@@ -1600,8 +3661,8 @@
         <w:t xml:space="preserve">Prioritized remediation based on actual application context</w:t>
       </w:r>
     </w:p>
-    <w:bookmarkEnd w:id="18"/>
-    <w:bookmarkStart w:id="19" w:name="secret-scanner"/>
+    <w:bookmarkEnd w:id="23"/>
+    <w:bookmarkStart w:id="24" w:name="secret-scanner"/>
     <w:p>
       <w:pPr>
         <w:pStyle w:val="Heading3"/>
@@ -1698,8 +3759,8 @@
         <w:t xml:space="preserve">Prevents credential leaks before they reach production</w:t>
       </w:r>
     </w:p>
-    <w:bookmarkEnd w:id="19"/>
-    <w:bookmarkStart w:id="20" w:name="feedback-learning-loop"/>
+    <w:bookmarkEnd w:id="24"/>
+    <w:bookmarkStart w:id="25" w:name="feedback-learning-loop"/>
     <w:p>
       <w:pPr>
         <w:pStyle w:val="Heading3"/>
@@ -1796,149 +3857,14 @@
         <w:t xml:space="preserve">Platform continuously improves based on your team’s standards</w:t>
       </w:r>
     </w:p>
-    <w:p>
-      <w:r>
-        <w:pict>
-          <v:rect style="width:0;height:1.5pt" o:hralign="center" o:hrstd="t" o:hr="t"/>
-        </w:pict>
-      </w:r>
-    </w:p>
-    <w:bookmarkEnd w:id="20"/>
-    <w:bookmarkEnd w:id="21"/>
-    <w:bookmarkStart w:id="25" w:name="unique-selling-proposition-usp"/>
-    <w:p>
-      <w:pPr>
-        <w:pStyle w:val="Heading2"/>
-      </w:pPr>
-      <w:r>
-        <w:t xml:space="preserve">Unique Selling Proposition (USP)</w:t>
-      </w:r>
-    </w:p>
-    <w:bookmarkStart w:id="24" w:name="Xfb960765904ade480628e4c3d8d92f14baf25d0"/>
+    <w:bookmarkEnd w:id="25"/>
+    <w:bookmarkStart w:id="26" w:name="vscode-extension---real-time-security"/>
     <w:p>
       <w:pPr>
         <w:pStyle w:val="Heading3"/>
       </w:pPr>
       <w:r>
-        <w:t xml:space="preserve">“Shift-Left Security with AI at Every Stage”</w:t>
-      </w:r>
-    </w:p>
-    <w:p>
-      <w:pPr>
-        <w:pStyle w:val="FirstParagraph"/>
-      </w:pPr>
-      <w:r>
-        <w:t xml:space="preserve">SecureDev AI is the</w:t>
-      </w:r>
-      <w:r>
-        <w:t xml:space="preserve"> </w:t>
-      </w:r>
-      <w:r>
-        <w:rPr>
-          <w:b/>
-          <w:bCs/>
-        </w:rPr>
-        <w:t xml:space="preserve">only platform</w:t>
-      </w:r>
-      <w:r>
-        <w:t xml:space="preserve"> </w:t>
-      </w:r>
-      <w:r>
-        <w:t xml:space="preserve">that brings AI-powered security analysis to the</w:t>
-      </w:r>
-      <w:r>
-        <w:t xml:space="preserve"> </w:t>
-      </w:r>
-      <w:r>
-        <w:rPr>
-          <w:b/>
-          <w:bCs/>
-        </w:rPr>
-        <w:t xml:space="preserve">earliest stages</w:t>
-      </w:r>
-      <w:r>
-        <w:t xml:space="preserve"> </w:t>
-      </w:r>
-      <w:r>
-        <w:t xml:space="preserve">of development—at user story creation—while also providing comprehensive scanning capabilities throughout the SDLC.</w:t>
-      </w:r>
-    </w:p>
-    <w:bookmarkStart w:id="22" w:name="the-securedev-ai-difference"/>
-    <w:p>
-      <w:pPr>
-        <w:pStyle w:val="Heading4"/>
-      </w:pPr>
-      <w:r>
-        <w:t xml:space="preserve">The SecureDev AI Difference</w:t>
-      </w:r>
-    </w:p>
-    <w:p>
-      <w:pPr>
-        <w:pStyle w:val="SourceCode"/>
-      </w:pPr>
-      <w:r>
-        <w:rPr>
-          <w:rStyle w:val="VerbatimChar"/>
-        </w:rPr>
-        <w:t xml:space="preserve">Traditional Security Flow:</w:t>
-      </w:r>
-      <w:r>
-        <w:br/>
-      </w:r>
-      <w:r>
-        <w:rPr>
-          <w:rStyle w:val="VerbatimChar"/>
-        </w:rPr>
-        <w:t xml:space="preserve">Story → Design → Code → Build → SCAN → Deploy → Vulnerabilities Found 😱</w:t>
-      </w:r>
-      <w:r>
-        <w:br/>
-      </w:r>
-      <w:r>
-        <w:br/>
-      </w:r>
-      <w:r>
-        <w:rPr>
-          <w:rStyle w:val="VerbatimChar"/>
-        </w:rPr>
-        <w:t xml:space="preserve">SecureDev AI Flow:</w:t>
-      </w:r>
-      <w:r>
-        <w:br/>
-      </w:r>
-      <w:r>
-        <w:rPr>
-          <w:rStyle w:val="VerbatimChar"/>
-        </w:rPr>
-        <w:t xml:space="preserve">Story + AI Security Requirements → Design + AI Threat Model → Code + AI Guidance → SCAN → Deploy ✅</w:t>
-      </w:r>
-      <w:r>
-        <w:br/>
-      </w:r>
-      <w:r>
-        <w:rPr>
-          <w:rStyle w:val="VerbatimChar"/>
-        </w:rPr>
-        <w:t xml:space="preserve">       ↑                                  ↑                         ↑</w:t>
-      </w:r>
-      <w:r>
-        <w:br/>
-      </w:r>
-      <w:r>
-        <w:rPr>
-          <w:rStyle w:val="VerbatimChar"/>
-        </w:rPr>
-        <w:t xml:space="preserve">   Security embedded               Security embedded           Security embedded</w:t>
-      </w:r>
-    </w:p>
-    <w:bookmarkEnd w:id="22"/>
-    <w:bookmarkStart w:id="23" w:name="three-pillars-of-our-usp"/>
-    <w:p>
-      <w:pPr>
-        <w:pStyle w:val="Heading4"/>
-      </w:pPr>
-      <w:r>
-        <w:t xml:space="preserve">Three Pillars of Our USP</w:t>
+        <w:t xml:space="preserve">9. VSCode Extension - Real-Time Security</w:t>
       </w:r>
     </w:p>
     <w:p>
@@ -1954,7 +3880,51 @@
           <w:b/>
           <w:bCs/>
         </w:rPr>
-        <w:t xml:space="preserve">Proactive, Not Reactive</w:t>
+        <w:t xml:space="preserve">Technology:</w:t>
+      </w:r>
+      <w:r>
+        <w:t xml:space="preserve"> </w:t>
+      </w:r>
+      <w:r>
+        <w:t xml:space="preserve">Native VSCode extension with SecureDev AI backend integration</w:t>
+      </w:r>
+    </w:p>
+    <w:p>
+      <w:pPr>
+        <w:pStyle w:val="Compact"/>
+        <w:numPr>
+          <w:ilvl w:val="0"/>
+          <w:numId w:val="1009"/>
+        </w:numPr>
+      </w:pPr>
+      <w:r>
+        <w:rPr>
+          <w:b/>
+          <w:bCs/>
+        </w:rPr>
+        <w:t xml:space="preserve">Function:</w:t>
+      </w:r>
+      <w:r>
+        <w:t xml:space="preserve"> </w:t>
+      </w:r>
+      <w:r>
+        <w:t xml:space="preserve">Real-time security scanning directly in the IDE</w:t>
+      </w:r>
+    </w:p>
+    <w:p>
+      <w:pPr>
+        <w:pStyle w:val="Compact"/>
+        <w:numPr>
+          <w:ilvl w:val="0"/>
+          <w:numId w:val="1009"/>
+        </w:numPr>
+      </w:pPr>
+      <w:r>
+        <w:rPr>
+          <w:b/>
+          <w:bCs/>
+        </w:rPr>
+        <w:t xml:space="preserve">Features:</w:t>
       </w:r>
     </w:p>
     <w:p>
@@ -1966,7 +3936,7 @@
         </w:numPr>
       </w:pPr>
       <w:r>
-        <w:t xml:space="preserve">Traditional: Find vulnerabilities after code is written</w:t>
+        <w:t xml:space="preserve">Live SAST scanning as you code</w:t>
       </w:r>
     </w:p>
     <w:p>
@@ -1978,7 +3948,43 @@
         </w:numPr>
       </w:pPr>
       <w:r>
-        <w:t xml:space="preserve">SecureDev AI: Prevent vulnerabilities before code is written</w:t>
+        <w:t xml:space="preserve">Inline vulnerability annotations</w:t>
+      </w:r>
+    </w:p>
+    <w:p>
+      <w:pPr>
+        <w:pStyle w:val="Compact"/>
+        <w:numPr>
+          <w:ilvl w:val="1"/>
+          <w:numId w:val="1010"/>
+        </w:numPr>
+      </w:pPr>
+      <w:r>
+        <w:t xml:space="preserve">One-click AI-powered fix suggestions</w:t>
+      </w:r>
+    </w:p>
+    <w:p>
+      <w:pPr>
+        <w:pStyle w:val="Compact"/>
+        <w:numPr>
+          <w:ilvl w:val="1"/>
+          <w:numId w:val="1010"/>
+        </w:numPr>
+      </w:pPr>
+      <w:r>
+        <w:t xml:space="preserve">SCA dependency scanning</w:t>
+      </w:r>
+    </w:p>
+    <w:p>
+      <w:pPr>
+        <w:pStyle w:val="Compact"/>
+        <w:numPr>
+          <w:ilvl w:val="1"/>
+          <w:numId w:val="1010"/>
+        </w:numPr>
+      </w:pPr>
+      <w:r>
+        <w:t xml:space="preserve">Secret detection with instant alerts</w:t>
       </w:r>
     </w:p>
     <w:p>
@@ -1994,31 +4000,602 @@
           <w:b/>
           <w:bCs/>
         </w:rPr>
-        <w:t xml:space="preserve">AI-Native Architecture</w:t>
-      </w:r>
-    </w:p>
-    <w:p>
-      <w:pPr>
-        <w:pStyle w:val="Compact"/>
-        <w:numPr>
-          <w:ilvl w:val="1"/>
-          <w:numId w:val="1011"/>
-        </w:numPr>
-      </w:pPr>
-      <w:r>
-        <w:t xml:space="preserve">Traditional: AI bolted on as an afterthought</w:t>
-      </w:r>
-    </w:p>
-    <w:p>
-      <w:pPr>
-        <w:pStyle w:val="Compact"/>
-        <w:numPr>
-          <w:ilvl w:val="1"/>
-          <w:numId w:val="1011"/>
-        </w:numPr>
-      </w:pPr>
-      <w:r>
-        <w:t xml:space="preserve">SecureDev AI: AI is fundamental to every feature</w:t>
+        <w:t xml:space="preserve">Benefit:</w:t>
+      </w:r>
+      <w:r>
+        <w:t xml:space="preserve"> </w:t>
+      </w:r>
+      <w:r>
+        <w:t xml:space="preserve">Catch security issues before commit, without leaving your IDE</w:t>
+      </w:r>
+    </w:p>
+    <w:p>
+      <w:r>
+        <w:pict>
+          <v:rect style="width:0;height:1.5pt" o:hralign="center" o:hrstd="t" o:hr="t"/>
+        </w:pict>
+      </w:r>
+    </w:p>
+    <w:bookmarkEnd w:id="26"/>
+    <w:bookmarkEnd w:id="27"/>
+    <w:bookmarkStart w:id="32" w:name="unique-selling-proposition-usp"/>
+    <w:p>
+      <w:pPr>
+        <w:pStyle w:val="Heading2"/>
+      </w:pPr>
+      <w:r>
+        <w:t xml:space="preserve">Unique Selling Proposition (USP)</w:t>
+      </w:r>
+    </w:p>
+    <w:bookmarkStart w:id="31" w:name="Xfb960765904ade480628e4c3d8d92f14baf25d0"/>
+    <w:p>
+      <w:pPr>
+        <w:pStyle w:val="Heading3"/>
+      </w:pPr>
+      <w:r>
+        <w:t xml:space="preserve">“Shift-Left Security with AI at Every Stage”</w:t>
+      </w:r>
+    </w:p>
+    <w:p>
+      <w:pPr>
+        <w:pStyle w:val="FirstParagraph"/>
+      </w:pPr>
+      <w:r>
+        <w:t xml:space="preserve">SecureDev AI is the</w:t>
+      </w:r>
+      <w:r>
+        <w:t xml:space="preserve"> </w:t>
+      </w:r>
+      <w:r>
+        <w:rPr>
+          <w:b/>
+          <w:bCs/>
+        </w:rPr>
+        <w:t xml:space="preserve">only platform</w:t>
+      </w:r>
+      <w:r>
+        <w:t xml:space="preserve"> </w:t>
+      </w:r>
+      <w:r>
+        <w:t xml:space="preserve">that brings AI-powered security analysis to the</w:t>
+      </w:r>
+      <w:r>
+        <w:t xml:space="preserve"> </w:t>
+      </w:r>
+      <w:r>
+        <w:rPr>
+          <w:b/>
+          <w:bCs/>
+        </w:rPr>
+        <w:t xml:space="preserve">earliest stages</w:t>
+      </w:r>
+      <w:r>
+        <w:t xml:space="preserve"> </w:t>
+      </w:r>
+      <w:r>
+        <w:t xml:space="preserve">of development—at user story creation—while also providing comprehensive scanning capabilities throughout the SDLC.</w:t>
+      </w:r>
+    </w:p>
+    <w:bookmarkStart w:id="28" w:name="the-securedev-ai-difference"/>
+    <w:p>
+      <w:pPr>
+        <w:pStyle w:val="Heading4"/>
+      </w:pPr>
+      <w:r>
+        <w:t xml:space="preserve">The SecureDev AI Difference</w:t>
+      </w:r>
+    </w:p>
+    <w:p>
+      <w:pPr>
+        <w:pStyle w:val="SourceCode"/>
+      </w:pPr>
+      <w:r>
+        <w:rPr>
+          <w:rStyle w:val="VerbatimChar"/>
+        </w:rPr>
+        <w:t xml:space="preserve">Traditional Security Flow:</w:t>
+      </w:r>
+      <w:r>
+        <w:br/>
+      </w:r>
+      <w:r>
+        <w:rPr>
+          <w:rStyle w:val="VerbatimChar"/>
+        </w:rPr>
+        <w:t xml:space="preserve">┌─────────┐    ┌─────────┐    ┌─────────┐    ┌─────────┐    ┌─────────┐    ┌─────────┐</w:t>
+      </w:r>
+      <w:r>
+        <w:br/>
+      </w:r>
+      <w:r>
+        <w:rPr>
+          <w:rStyle w:val="VerbatimChar"/>
+        </w:rPr>
+        <w:t xml:space="preserve">│  Story  │ → │ Design  │ → │  Code   │ → │  Build  │ → │  SCAN   │ → │ Deploy  │</w:t>
+      </w:r>
+      <w:r>
+        <w:br/>
+      </w:r>
+      <w:r>
+        <w:rPr>
+          <w:rStyle w:val="VerbatimChar"/>
+        </w:rPr>
+        <w:t xml:space="preserve">└─────────┘    └─────────┘    └─────────┘    └─────────┘    └─────────┘    └─────────┘</w:t>
+      </w:r>
+      <w:r>
+        <w:br/>
+      </w:r>
+      <w:r>
+        <w:rPr>
+          <w:rStyle w:val="VerbatimChar"/>
+        </w:rPr>
+        <w:t xml:space="preserve">                                                                 ↓</w:t>
+      </w:r>
+      <w:r>
+        <w:br/>
+      </w:r>
+      <w:r>
+        <w:rPr>
+          <w:rStyle w:val="VerbatimChar"/>
+        </w:rPr>
+        <w:t xml:space="preserve">                                                    Vulnerabilities Found 😱</w:t>
+      </w:r>
+      <w:r>
+        <w:br/>
+      </w:r>
+      <w:r>
+        <w:rPr>
+          <w:rStyle w:val="VerbatimChar"/>
+        </w:rPr>
+        <w:t xml:space="preserve">                                                    (Expensive to fix!)</w:t>
+      </w:r>
+      <w:r>
+        <w:br/>
+      </w:r>
+      <w:r>
+        <w:br/>
+      </w:r>
+      <w:r>
+        <w:rPr>
+          <w:rStyle w:val="VerbatimChar"/>
+        </w:rPr>
+        <w:t xml:space="preserve">SecureDev AI Flow:</w:t>
+      </w:r>
+      <w:r>
+        <w:br/>
+      </w:r>
+      <w:r>
+        <w:rPr>
+          <w:rStyle w:val="VerbatimChar"/>
+        </w:rPr>
+        <w:t xml:space="preserve">┌─────────────────────┐    ┌─────────────────────┐    ┌─────────────────────┐</w:t>
+      </w:r>
+      <w:r>
+        <w:br/>
+      </w:r>
+      <w:r>
+        <w:rPr>
+          <w:rStyle w:val="VerbatimChar"/>
+        </w:rPr>
+        <w:t xml:space="preserve">│       STORY         │    │       DESIGN        │    │        CODE         │</w:t>
+      </w:r>
+      <w:r>
+        <w:br/>
+      </w:r>
+      <w:r>
+        <w:rPr>
+          <w:rStyle w:val="VerbatimChar"/>
+        </w:rPr>
+        <w:t xml:space="preserve">│  + AI Security Req  │ → │  + AI Threat Model  │ → │   + AI Guidance     │</w:t>
+      </w:r>
+      <w:r>
+        <w:br/>
+      </w:r>
+      <w:r>
+        <w:rPr>
+          <w:rStyle w:val="VerbatimChar"/>
+        </w:rPr>
+        <w:t xml:space="preserve">│  + AI Abuse Cases   │    │  + Risk Assessment  │    │   + Real-time Scan  │</w:t>
+      </w:r>
+      <w:r>
+        <w:br/>
+      </w:r>
+      <w:r>
+        <w:rPr>
+          <w:rStyle w:val="VerbatimChar"/>
+        </w:rPr>
+        <w:t xml:space="preserve">└─────────────────────┘    └─────────────────────┘    └─────────────────────┘</w:t>
+      </w:r>
+      <w:r>
+        <w:br/>
+      </w:r>
+      <w:r>
+        <w:rPr>
+          <w:rStyle w:val="VerbatimChar"/>
+        </w:rPr>
+        <w:t xml:space="preserve">         ↑                          ↑                          ↑</w:t>
+      </w:r>
+      <w:r>
+        <w:br/>
+      </w:r>
+      <w:r>
+        <w:rPr>
+          <w:rStyle w:val="VerbatimChar"/>
+        </w:rPr>
+        <w:t xml:space="preserve">    [Claude AI]               [Claude AI]                [Claude AI]</w:t>
+      </w:r>
+      <w:r>
+        <w:br/>
+      </w:r>
+      <w:r>
+        <w:rPr>
+          <w:rStyle w:val="VerbatimChar"/>
+        </w:rPr>
+        <w:t xml:space="preserve">         ↑                          ↑                          ↑</w:t>
+      </w:r>
+      <w:r>
+        <w:br/>
+      </w:r>
+      <w:r>
+        <w:rPr>
+          <w:rStyle w:val="VerbatimChar"/>
+        </w:rPr>
+        <w:t xml:space="preserve">         └──────────────────────────┴──────────────────────────┘</w:t>
+      </w:r>
+      <w:r>
+        <w:br/>
+      </w:r>
+      <w:r>
+        <w:rPr>
+          <w:rStyle w:val="VerbatimChar"/>
+        </w:rPr>
+        <w:t xml:space="preserve">                                    │</w:t>
+      </w:r>
+      <w:r>
+        <w:br/>
+      </w:r>
+      <w:r>
+        <w:rPr>
+          <w:rStyle w:val="VerbatimChar"/>
+        </w:rPr>
+        <w:t xml:space="preserve">                    ┌───────────────┴───────────────┐</w:t>
+      </w:r>
+      <w:r>
+        <w:br/>
+      </w:r>
+      <w:r>
+        <w:rPr>
+          <w:rStyle w:val="VerbatimChar"/>
+        </w:rPr>
+        <w:t xml:space="preserve">                    │     FEEDBACK LEARNING LOOP    │</w:t>
+      </w:r>
+      <w:r>
+        <w:br/>
+      </w:r>
+      <w:r>
+        <w:rPr>
+          <w:rStyle w:val="VerbatimChar"/>
+        </w:rPr>
+        <w:t xml:space="preserve">                    │   👍 Good examples improve    │</w:t>
+      </w:r>
+      <w:r>
+        <w:br/>
+      </w:r>
+      <w:r>
+        <w:rPr>
+          <w:rStyle w:val="VerbatimChar"/>
+        </w:rPr>
+        <w:t xml:space="preserve">                    │   👎 Bad examples avoided     │</w:t>
+      </w:r>
+      <w:r>
+        <w:br/>
+      </w:r>
+      <w:r>
+        <w:rPr>
+          <w:rStyle w:val="VerbatimChar"/>
+        </w:rPr>
+        <w:t xml:space="preserve">                    └───────────────────────────────┘</w:t>
+      </w:r>
+    </w:p>
+    <w:bookmarkEnd w:id="28"/>
+    <w:bookmarkStart w:id="29" w:name="complete-platform-architecture"/>
+    <w:p>
+      <w:pPr>
+        <w:pStyle w:val="Heading4"/>
+      </w:pPr>
+      <w:r>
+        <w:t xml:space="preserve">Complete Platform Architecture</w:t>
+      </w:r>
+    </w:p>
+    <w:p>
+      <w:pPr>
+        <w:pStyle w:val="SourceCode"/>
+      </w:pPr>
+      <w:r>
+        <w:rPr>
+          <w:rStyle w:val="VerbatimChar"/>
+        </w:rPr>
+        <w:t xml:space="preserve">┌────────────────────────────────────────────────────────────────────────────┐</w:t>
+      </w:r>
+      <w:r>
+        <w:br/>
+      </w:r>
+      <w:r>
+        <w:rPr>
+          <w:rStyle w:val="VerbatimChar"/>
+        </w:rPr>
+        <w:t xml:space="preserve">│                           SecureDev AI Platform                            │</w:t>
+      </w:r>
+      <w:r>
+        <w:br/>
+      </w:r>
+      <w:r>
+        <w:rPr>
+          <w:rStyle w:val="VerbatimChar"/>
+        </w:rPr>
+        <w:t xml:space="preserve">├────────────────────────────────────────────────────────────────────────────┤</w:t>
+      </w:r>
+      <w:r>
+        <w:br/>
+      </w:r>
+      <w:r>
+        <w:rPr>
+          <w:rStyle w:val="VerbatimChar"/>
+        </w:rPr>
+        <w:t xml:space="preserve">│                                                                            │</w:t>
+      </w:r>
+      <w:r>
+        <w:br/>
+      </w:r>
+      <w:r>
+        <w:rPr>
+          <w:rStyle w:val="VerbatimChar"/>
+        </w:rPr>
+        <w:t xml:space="preserve">│  ┌──────────────┐  ┌──────────────┐  ┌──────────────┐  ┌──────────────┐  │</w:t>
+      </w:r>
+      <w:r>
+        <w:br/>
+      </w:r>
+      <w:r>
+        <w:rPr>
+          <w:rStyle w:val="VerbatimChar"/>
+        </w:rPr>
+        <w:t xml:space="preserve">│  │   Web App    │  │ VSCode Ext   │  │  Jira/GitHub │  │   CLI Tool   │  │</w:t>
+      </w:r>
+      <w:r>
+        <w:br/>
+      </w:r>
+      <w:r>
+        <w:rPr>
+          <w:rStyle w:val="VerbatimChar"/>
+        </w:rPr>
+        <w:t xml:space="preserve">│  │  (React UI)  │  │  (IDE Scan)  │  │ Integration  │  │   (Future)   │  │</w:t>
+      </w:r>
+      <w:r>
+        <w:br/>
+      </w:r>
+      <w:r>
+        <w:rPr>
+          <w:rStyle w:val="VerbatimChar"/>
+        </w:rPr>
+        <w:t xml:space="preserve">│  └──────┬───────┘  └──────┬───────┘  └──────┬───────┘  └──────┬───────┘  │</w:t>
+      </w:r>
+      <w:r>
+        <w:br/>
+      </w:r>
+      <w:r>
+        <w:rPr>
+          <w:rStyle w:val="VerbatimChar"/>
+        </w:rPr>
+        <w:t xml:space="preserve">│         │                 │                 │                 │          │</w:t>
+      </w:r>
+      <w:r>
+        <w:br/>
+      </w:r>
+      <w:r>
+        <w:rPr>
+          <w:rStyle w:val="VerbatimChar"/>
+        </w:rPr>
+        <w:t xml:space="preserve">│         └─────────────────┴─────────────────┴─────────────────┘          │</w:t>
+      </w:r>
+      <w:r>
+        <w:br/>
+      </w:r>
+      <w:r>
+        <w:rPr>
+          <w:rStyle w:val="VerbatimChar"/>
+        </w:rPr>
+        <w:t xml:space="preserve">│                                   │                                       │</w:t>
+      </w:r>
+      <w:r>
+        <w:br/>
+      </w:r>
+      <w:r>
+        <w:rPr>
+          <w:rStyle w:val="VerbatimChar"/>
+        </w:rPr>
+        <w:t xml:space="preserve">│                          ┌────────▼────────┐                             │</w:t>
+      </w:r>
+      <w:r>
+        <w:br/>
+      </w:r>
+      <w:r>
+        <w:rPr>
+          <w:rStyle w:val="VerbatimChar"/>
+        </w:rPr>
+        <w:t xml:space="preserve">│                          │   FastAPI       │                             │</w:t>
+      </w:r>
+      <w:r>
+        <w:br/>
+      </w:r>
+      <w:r>
+        <w:rPr>
+          <w:rStyle w:val="VerbatimChar"/>
+        </w:rPr>
+        <w:t xml:space="preserve">│                          │   Backend       │                             │</w:t>
+      </w:r>
+      <w:r>
+        <w:br/>
+      </w:r>
+      <w:r>
+        <w:rPr>
+          <w:rStyle w:val="VerbatimChar"/>
+        </w:rPr>
+        <w:t xml:space="preserve">│                          └────────┬────────┘                             │</w:t>
+      </w:r>
+      <w:r>
+        <w:br/>
+      </w:r>
+      <w:r>
+        <w:rPr>
+          <w:rStyle w:val="VerbatimChar"/>
+        </w:rPr>
+        <w:t xml:space="preserve">│                                   │                                       │</w:t>
+      </w:r>
+      <w:r>
+        <w:br/>
+      </w:r>
+      <w:r>
+        <w:rPr>
+          <w:rStyle w:val="VerbatimChar"/>
+        </w:rPr>
+        <w:t xml:space="preserve">│         ┌─────────────────────────┼─────────────────────────┐            │</w:t>
+      </w:r>
+      <w:r>
+        <w:br/>
+      </w:r>
+      <w:r>
+        <w:rPr>
+          <w:rStyle w:val="VerbatimChar"/>
+        </w:rPr>
+        <w:t xml:space="preserve">│         │                         │                         │            │</w:t>
+      </w:r>
+      <w:r>
+        <w:br/>
+      </w:r>
+      <w:r>
+        <w:rPr>
+          <w:rStyle w:val="VerbatimChar"/>
+        </w:rPr>
+        <w:t xml:space="preserve">│  ┌──────▼──────┐  ┌───────────────▼───────────────┐  ┌─────▼─────┐     │</w:t>
+      </w:r>
+      <w:r>
+        <w:br/>
+      </w:r>
+      <w:r>
+        <w:rPr>
+          <w:rStyle w:val="VerbatimChar"/>
+        </w:rPr>
+        <w:t xml:space="preserve">│  │  Scanners   │  │        AI Services            │  │  Storage  │     │</w:t>
+      </w:r>
+      <w:r>
+        <w:br/>
+      </w:r>
+      <w:r>
+        <w:rPr>
+          <w:rStyle w:val="VerbatimChar"/>
+        </w:rPr>
+        <w:t xml:space="preserve">│  │ ─────────── │  │ ───────────────────────────── │  │ ───────── │     │</w:t>
+      </w:r>
+      <w:r>
+        <w:br/>
+      </w:r>
+      <w:r>
+        <w:rPr>
+          <w:rStyle w:val="VerbatimChar"/>
+        </w:rPr>
+        <w:t xml:space="preserve">│  │ • SAST      │  │ Primary: Claude (Anthropic)   │  │ SQLite/   │     │</w:t>
+      </w:r>
+      <w:r>
+        <w:br/>
+      </w:r>
+      <w:r>
+        <w:rPr>
+          <w:rStyle w:val="VerbatimChar"/>
+        </w:rPr>
+        <w:t xml:space="preserve">│  │ • SCA       │  │ Fallback: OpenAI GPT-4o       │  │ PostgreSQL│     │</w:t>
+      </w:r>
+      <w:r>
+        <w:br/>
+      </w:r>
+      <w:r>
+        <w:rPr>
+          <w:rStyle w:val="VerbatimChar"/>
+        </w:rPr>
+        <w:t xml:space="preserve">│  │ • Secrets   │  │ • Security Requirements       │  └───────────┘     │</w:t>
+      </w:r>
+      <w:r>
+        <w:br/>
+      </w:r>
+      <w:r>
+        <w:rPr>
+          <w:rStyle w:val="VerbatimChar"/>
+        </w:rPr>
+        <w:t xml:space="preserve">│  └─────────────┘  │ • Abuse Case Generation       │                     │</w:t>
+      </w:r>
+      <w:r>
+        <w:br/>
+      </w:r>
+      <w:r>
+        <w:rPr>
+          <w:rStyle w:val="VerbatimChar"/>
+        </w:rPr>
+        <w:t xml:space="preserve">│                   │ • Threat Modeling             │                     │</w:t>
+      </w:r>
+      <w:r>
+        <w:br/>
+      </w:r>
+      <w:r>
+        <w:rPr>
+          <w:rStyle w:val="VerbatimChar"/>
+        </w:rPr>
+        <w:t xml:space="preserve">│                   │ • AI Fix Generation           │                     │</w:t>
+      </w:r>
+      <w:r>
+        <w:br/>
+      </w:r>
+      <w:r>
+        <w:rPr>
+          <w:rStyle w:val="VerbatimChar"/>
+        </w:rPr>
+        <w:t xml:space="preserve">│                   │ • Security Chat               │                     │</w:t>
+      </w:r>
+      <w:r>
+        <w:br/>
+      </w:r>
+      <w:r>
+        <w:rPr>
+          <w:rStyle w:val="VerbatimChar"/>
+        </w:rPr>
+        <w:t xml:space="preserve">│                   └───────────────────────────────┘                     │</w:t>
+      </w:r>
+      <w:r>
+        <w:br/>
+      </w:r>
+      <w:r>
+        <w:rPr>
+          <w:rStyle w:val="VerbatimChar"/>
+        </w:rPr>
+        <w:t xml:space="preserve">│                                                                          │</w:t>
+      </w:r>
+      <w:r>
+        <w:br/>
+      </w:r>
+      <w:r>
+        <w:rPr>
+          <w:rStyle w:val="VerbatimChar"/>
+        </w:rPr>
+        <w:t xml:space="preserve">└────────────────────────────────────────────────────────────────────────────┘</w:t>
+      </w:r>
+    </w:p>
+    <w:bookmarkEnd w:id="29"/>
+    <w:bookmarkStart w:id="30" w:name="three-pillars-of-our-usp"/>
+    <w:p>
+      <w:pPr>
+        <w:pStyle w:val="Heading4"/>
+      </w:pPr>
+      <w:r>
+        <w:t xml:space="preserve">Three Pillars of Our USP</w:t>
       </w:r>
     </w:p>
     <w:p>
@@ -2026,7 +4603,7 @@
         <w:pStyle w:val="Compact"/>
         <w:numPr>
           <w:ilvl w:val="0"/>
-          <w:numId w:val="1009"/>
+          <w:numId w:val="1011"/>
         </w:numPr>
       </w:pPr>
       <w:r>
@@ -2034,7 +4611,7 @@
           <w:b/>
           <w:bCs/>
         </w:rPr>
-        <w:t xml:space="preserve">Continuous Learning</w:t>
+        <w:t xml:space="preserve">Proactive, Not Reactive</w:t>
       </w:r>
     </w:p>
     <w:p>
@@ -2046,7 +4623,7 @@
         </w:numPr>
       </w:pPr>
       <w:r>
-        <w:t xml:space="preserve">Traditional: Static rules that never improve</w:t>
+        <w:t xml:space="preserve">Traditional: Find vulnerabilities after code is written</w:t>
       </w:r>
     </w:p>
     <w:p>
@@ -2058,6 +4635,86 @@
         </w:numPr>
       </w:pPr>
       <w:r>
+        <w:t xml:space="preserve">SecureDev AI: Prevent vulnerabilities before code is written</w:t>
+      </w:r>
+    </w:p>
+    <w:p>
+      <w:pPr>
+        <w:pStyle w:val="Compact"/>
+        <w:numPr>
+          <w:ilvl w:val="0"/>
+          <w:numId w:val="1011"/>
+        </w:numPr>
+      </w:pPr>
+      <w:r>
+        <w:rPr>
+          <w:b/>
+          <w:bCs/>
+        </w:rPr>
+        <w:t xml:space="preserve">AI-Native Architecture</w:t>
+      </w:r>
+    </w:p>
+    <w:p>
+      <w:pPr>
+        <w:pStyle w:val="Compact"/>
+        <w:numPr>
+          <w:ilvl w:val="1"/>
+          <w:numId w:val="1013"/>
+        </w:numPr>
+      </w:pPr>
+      <w:r>
+        <w:t xml:space="preserve">Traditional: AI bolted on as an afterthought</w:t>
+      </w:r>
+    </w:p>
+    <w:p>
+      <w:pPr>
+        <w:pStyle w:val="Compact"/>
+        <w:numPr>
+          <w:ilvl w:val="1"/>
+          <w:numId w:val="1013"/>
+        </w:numPr>
+      </w:pPr>
+      <w:r>
+        <w:t xml:space="preserve">SecureDev AI: AI is fundamental to every feature</w:t>
+      </w:r>
+    </w:p>
+    <w:p>
+      <w:pPr>
+        <w:pStyle w:val="Compact"/>
+        <w:numPr>
+          <w:ilvl w:val="0"/>
+          <w:numId w:val="1011"/>
+        </w:numPr>
+      </w:pPr>
+      <w:r>
+        <w:rPr>
+          <w:b/>
+          <w:bCs/>
+        </w:rPr>
+        <w:t xml:space="preserve">Continuous Learning</w:t>
+      </w:r>
+    </w:p>
+    <w:p>
+      <w:pPr>
+        <w:pStyle w:val="Compact"/>
+        <w:numPr>
+          <w:ilvl w:val="1"/>
+          <w:numId w:val="1014"/>
+        </w:numPr>
+      </w:pPr>
+      <w:r>
+        <w:t xml:space="preserve">Traditional: Static rules that never improve</w:t>
+      </w:r>
+    </w:p>
+    <w:p>
+      <w:pPr>
+        <w:pStyle w:val="Compact"/>
+        <w:numPr>
+          <w:ilvl w:val="1"/>
+          <w:numId w:val="1014"/>
+        </w:numPr>
+      </w:pPr>
+      <w:r>
         <w:t xml:space="preserve">SecureDev AI: Learns from your team’s feedback to improve over time</w:t>
       </w:r>
     </w:p>
@@ -2068,99 +4725,420 @@
         </w:pict>
       </w:r>
     </w:p>
-    <w:bookmarkEnd w:id="23"/>
-    <w:bookmarkEnd w:id="24"/>
-    <w:bookmarkEnd w:id="25"/>
-    <w:bookmarkStart w:id="31" w:name="key-problems-addressed"/>
+    <w:bookmarkEnd w:id="30"/>
+    <w:bookmarkEnd w:id="31"/>
+    <w:bookmarkEnd w:id="32"/>
+    <w:bookmarkStart w:id="33" w:name="the-problems-we-solve-executive-summary"/>
     <w:p>
       <w:pPr>
         <w:pStyle w:val="Heading2"/>
       </w:pPr>
       <w:r>
-        <w:t xml:space="preserve">Key Problems Addressed</w:t>
-      </w:r>
-    </w:p>
-    <w:bookmarkStart w:id="26" w:name="X3f85227c8890f01b6db0bb0cee51e64d1b86b62"/>
-    <w:p>
-      <w:pPr>
-        <w:pStyle w:val="Heading3"/>
-      </w:pPr>
-      <w:r>
-        <w:t xml:space="preserve">Problem 1: Security Requirements Are Often Missed</w:t>
-      </w:r>
-    </w:p>
-    <w:p>
-      <w:pPr>
-        <w:pStyle w:val="FirstParagraph"/>
-      </w:pPr>
-      <w:r>
-        <w:rPr>
-          <w:b/>
-          <w:bCs/>
-        </w:rPr>
-        <w:t xml:space="preserve">Before SecureDev AI:</w:t>
-      </w:r>
-      <w:r>
-        <w:t xml:space="preserve"> </w:t>
-      </w:r>
-      <w:r>
-        <w:t xml:space="preserve">- Security requirements depend on developer/PM security knowledge</w:t>
-      </w:r>
-      <w:r>
-        <w:t xml:space="preserve"> </w:t>
-      </w:r>
-      <w:r>
-        <w:t xml:space="preserve">- Requirements are inconsistent across teams</w:t>
-      </w:r>
-      <w:r>
-        <w:t xml:space="preserve"> </w:t>
-      </w:r>
-      <w:r>
-        <w:t xml:space="preserve">- Security gaps discovered late in development cycle</w:t>
-      </w:r>
-      <w:r>
-        <w:t xml:space="preserve"> </w:t>
-      </w:r>
-      <w:r>
-        <w:t xml:space="preserve">- 60% of vulnerabilities trace back to missing requirements</w:t>
-      </w:r>
-    </w:p>
-    <w:p>
-      <w:pPr>
-        <w:pStyle w:val="BodyText"/>
-      </w:pPr>
-      <w:r>
-        <w:rPr>
-          <w:b/>
-          <w:bCs/>
-        </w:rPr>
-        <w:t xml:space="preserve">After SecureDev AI:</w:t>
-      </w:r>
-      <w:r>
-        <w:t xml:space="preserve"> </w:t>
-      </w:r>
-      <w:r>
-        <w:t xml:space="preserve">- AI analyzes every user story for security implications</w:t>
-      </w:r>
-      <w:r>
-        <w:t xml:space="preserve"> </w:t>
-      </w:r>
-      <w:r>
-        <w:t xml:space="preserve">- Consistent, comprehensive security requirements generated automatically</w:t>
-      </w:r>
-      <w:r>
-        <w:t xml:space="preserve"> </w:t>
-      </w:r>
-      <w:r>
-        <w:t xml:space="preserve">- Security gaps identified before any code is written</w:t>
-      </w:r>
-      <w:r>
-        <w:t xml:space="preserve"> </w:t>
-      </w:r>
-      <w:r>
-        <w:t xml:space="preserve">- OWASP-mapped requirements ensure compliance coverage</w:t>
-      </w:r>
-    </w:p>
+        <w:t xml:space="preserve">The Problems We Solve (Executive Summary)</w:t>
+      </w:r>
+    </w:p>
+    <w:tbl>
+      <w:tblPr>
+        <w:tblStyle w:val="Table"/>
+        <w:tblW w:type="pct" w:w="5000"/>
+        <w:tblLayout w:type="fixed"/>
+        <w:tblLook w:firstRow="1" w:lastRow="0" w:firstColumn="0" w:lastColumn="0" w:noHBand="0" w:noVBand="0" w:val="0020"/>
+      </w:tblPr>
+      <w:tblGrid>
+        <w:gridCol w:w="1188"/>
+        <w:gridCol w:w="3564"/>
+        <w:gridCol w:w="3168"/>
+      </w:tblGrid>
+      <w:tr>
+        <w:trPr>
+          <w:tblHeader w:val="on"/>
+        </w:trPr>
+        <w:tc>
+          <w:tcPr/>
+          <w:p>
+            <w:pPr>
+              <w:pStyle w:val="Compact"/>
+            </w:pPr>
+            <w:r>
+              <w:t xml:space="preserve">#</w:t>
+            </w:r>
+          </w:p>
+        </w:tc>
+        <w:tc>
+          <w:tcPr/>
+          <w:p>
+            <w:pPr>
+              <w:pStyle w:val="Compact"/>
+            </w:pPr>
+            <w:r>
+              <w:t xml:space="preserve">Problem</w:t>
+            </w:r>
+          </w:p>
+        </w:tc>
+        <w:tc>
+          <w:tcPr/>
+          <w:p>
+            <w:pPr>
+              <w:pStyle w:val="Compact"/>
+            </w:pPr>
+            <w:r>
+              <w:t xml:space="preserve">Impact</w:t>
+            </w:r>
+          </w:p>
+        </w:tc>
+      </w:tr>
+      <w:tr>
+        <w:tc>
+          <w:tcPr/>
+          <w:p>
+            <w:pPr>
+              <w:pStyle w:val="Compact"/>
+            </w:pPr>
+            <w:r>
+              <w:t xml:space="preserve">1</w:t>
+            </w:r>
+          </w:p>
+        </w:tc>
+        <w:tc>
+          <w:tcPr/>
+          <w:p>
+            <w:pPr>
+              <w:pStyle w:val="Compact"/>
+            </w:pPr>
+            <w:r>
+              <w:rPr>
+                <w:b/>
+                <w:bCs/>
+              </w:rPr>
+              <w:t xml:space="preserve">Security Requirements Are Often Missed</w:t>
+            </w:r>
+          </w:p>
+        </w:tc>
+        <w:tc>
+          <w:tcPr/>
+          <w:p>
+            <w:pPr>
+              <w:pStyle w:val="Compact"/>
+            </w:pPr>
+            <w:r>
+              <w:t xml:space="preserve">Teams rush to deliver features while security is an afterthought. 60% of breaches trace back to missing security requirements identified too late.</w:t>
+            </w:r>
+          </w:p>
+        </w:tc>
+      </w:tr>
+      <w:tr>
+        <w:tc>
+          <w:tcPr/>
+          <w:p>
+            <w:pPr>
+              <w:pStyle w:val="Compact"/>
+            </w:pPr>
+            <w:r>
+              <w:t xml:space="preserve">2</w:t>
+            </w:r>
+          </w:p>
+        </w:tc>
+        <w:tc>
+          <w:tcPr/>
+          <w:p>
+            <w:pPr>
+              <w:pStyle w:val="Compact"/>
+            </w:pPr>
+            <w:r>
+              <w:rPr>
+                <w:b/>
+                <w:bCs/>
+              </w:rPr>
+              <w:t xml:space="preserve">Threat Modeling Is Skipped or Delayed</w:t>
+            </w:r>
+          </w:p>
+        </w:tc>
+        <w:tc>
+          <w:tcPr/>
+          <w:p>
+            <w:pPr>
+              <w:pStyle w:val="Compact"/>
+            </w:pPr>
+            <w:r>
+              <w:t xml:space="preserve">Manual threat modeling takes days and requires scarce expertise. Most teams skip it entirely, leaving critical attack vectors unknown until production.</w:t>
+            </w:r>
+          </w:p>
+        </w:tc>
+      </w:tr>
+      <w:tr>
+        <w:tc>
+          <w:tcPr/>
+          <w:p>
+            <w:pPr>
+              <w:pStyle w:val="Compact"/>
+            </w:pPr>
+            <w:r>
+              <w:t xml:space="preserve">3</w:t>
+            </w:r>
+          </w:p>
+        </w:tc>
+        <w:tc>
+          <w:tcPr/>
+          <w:p>
+            <w:pPr>
+              <w:pStyle w:val="Compact"/>
+            </w:pPr>
+            <w:r>
+              <w:rPr>
+                <w:b/>
+                <w:bCs/>
+              </w:rPr>
+              <w:t xml:space="preserve">Vulnerabilities Found Too Late</w:t>
+            </w:r>
+          </w:p>
+        </w:tc>
+        <w:tc>
+          <w:tcPr/>
+          <w:p>
+            <w:pPr>
+              <w:pStyle w:val="Compact"/>
+            </w:pPr>
+            <w:r>
+              <w:t xml:space="preserve">Traditional scanners find issues after code is written—when fixes cost 10x more. Developers repeat the same mistakes across projects.</w:t>
+            </w:r>
+          </w:p>
+        </w:tc>
+      </w:tr>
+      <w:tr>
+        <w:tc>
+          <w:tcPr/>
+          <w:p>
+            <w:pPr>
+              <w:pStyle w:val="Compact"/>
+            </w:pPr>
+            <w:r>
+              <w:t xml:space="preserve">4</w:t>
+            </w:r>
+          </w:p>
+        </w:tc>
+        <w:tc>
+          <w:tcPr/>
+          <w:p>
+            <w:pPr>
+              <w:pStyle w:val="Compact"/>
+            </w:pPr>
+            <w:r>
+              <w:rPr>
+                <w:b/>
+                <w:bCs/>
+              </w:rPr>
+              <w:t xml:space="preserve">Developers Lack Security Context</w:t>
+            </w:r>
+          </w:p>
+        </w:tc>
+        <w:tc>
+          <w:tcPr/>
+          <w:p>
+            <w:pPr>
+              <w:pStyle w:val="Compact"/>
+            </w:pPr>
+            <w:r>
+              <w:t xml:space="preserve">Security teams are bottlenecks. Developers want to write secure code but get generic guidance that doesn’t fit their specific codebase.</w:t>
+            </w:r>
+          </w:p>
+        </w:tc>
+      </w:tr>
+      <w:tr>
+        <w:tc>
+          <w:tcPr/>
+          <w:p>
+            <w:pPr>
+              <w:pStyle w:val="Compact"/>
+            </w:pPr>
+            <w:r>
+              <w:t xml:space="preserve">5</w:t>
+            </w:r>
+          </w:p>
+        </w:tc>
+        <w:tc>
+          <w:tcPr/>
+          <w:p>
+            <w:pPr>
+              <w:pStyle w:val="Compact"/>
+            </w:pPr>
+            <w:r>
+              <w:rPr>
+                <w:b/>
+                <w:bCs/>
+              </w:rPr>
+              <w:t xml:space="preserve">Slow Vulnerability Remediation</w:t>
+            </w:r>
+          </w:p>
+        </w:tc>
+        <w:tc>
+          <w:tcPr/>
+          <w:p>
+            <w:pPr>
+              <w:pStyle w:val="Compact"/>
+            </w:pPr>
+            <w:r>
+              <w:t xml:space="preserve">Finding a vulnerability is easy; fixing it correctly is hard. Developers spend hours researching fixes instead of shipping features.</w:t>
+            </w:r>
+          </w:p>
+        </w:tc>
+      </w:tr>
+      <w:tr>
+        <w:tc>
+          <w:tcPr/>
+          <w:p>
+            <w:pPr>
+              <w:pStyle w:val="Compact"/>
+            </w:pPr>
+            <w:r>
+              <w:t xml:space="preserve">6</w:t>
+            </w:r>
+          </w:p>
+        </w:tc>
+        <w:tc>
+          <w:tcPr/>
+          <w:p>
+            <w:pPr>
+              <w:pStyle w:val="Compact"/>
+            </w:pPr>
+            <w:r>
+              <w:rPr>
+                <w:b/>
+                <w:bCs/>
+              </w:rPr>
+              <w:t xml:space="preserve">Secrets Leak Into Repositories</w:t>
+            </w:r>
+          </w:p>
+        </w:tc>
+        <w:tc>
+          <w:tcPr/>
+          <w:p>
+            <w:pPr>
+              <w:pStyle w:val="Compact"/>
+            </w:pPr>
+            <w:r>
+              <w:t xml:space="preserve">API keys and credentials accidentally committed create breach risks. Detection happens after exposure, requiring emergency response.</w:t>
+            </w:r>
+          </w:p>
+        </w:tc>
+      </w:tr>
+      <w:tr>
+        <w:tc>
+          <w:tcPr/>
+          <w:p>
+            <w:pPr>
+              <w:pStyle w:val="Compact"/>
+            </w:pPr>
+            <w:r>
+              <w:t xml:space="preserve">7</w:t>
+            </w:r>
+          </w:p>
+        </w:tc>
+        <w:tc>
+          <w:tcPr/>
+          <w:p>
+            <w:pPr>
+              <w:pStyle w:val="Compact"/>
+            </w:pPr>
+            <w:r>
+              <w:rPr>
+                <w:b/>
+                <w:bCs/>
+              </w:rPr>
+              <w:t xml:space="preserve">Dependency Risks Go Unnoticed</w:t>
+            </w:r>
+          </w:p>
+        </w:tc>
+        <w:tc>
+          <w:tcPr/>
+          <w:p>
+            <w:pPr>
+              <w:pStyle w:val="Compact"/>
+            </w:pPr>
+            <w:r>
+              <w:t xml:space="preserve">Known CVEs enter codebases through transitive dependencies. Teams lack supply chain visibility until audits or breaches force action.</w:t>
+            </w:r>
+          </w:p>
+        </w:tc>
+      </w:tr>
+      <w:tr>
+        <w:tc>
+          <w:tcPr/>
+          <w:p>
+            <w:pPr>
+              <w:pStyle w:val="Compact"/>
+            </w:pPr>
+            <w:r>
+              <w:t xml:space="preserve">8</w:t>
+            </w:r>
+          </w:p>
+        </w:tc>
+        <w:tc>
+          <w:tcPr/>
+          <w:p>
+            <w:pPr>
+              <w:pStyle w:val="Compact"/>
+            </w:pPr>
+            <w:r>
+              <w:rPr>
+                <w:b/>
+                <w:bCs/>
+              </w:rPr>
+              <w:t xml:space="preserve">Security Tools Don’t Learn</w:t>
+            </w:r>
+          </w:p>
+        </w:tc>
+        <w:tc>
+          <w:tcPr/>
+          <w:p>
+            <w:pPr>
+              <w:pStyle w:val="Compact"/>
+            </w:pPr>
+            <w:r>
+              <w:t xml:space="preserve">Same generic findings, same false positives. Tools ignore team context and past decisions, eroding developer trust over time.</w:t>
+            </w:r>
+          </w:p>
+        </w:tc>
+      </w:tr>
+      <w:tr>
+        <w:tc>
+          <w:tcPr/>
+          <w:p>
+            <w:pPr>
+              <w:pStyle w:val="Compact"/>
+            </w:pPr>
+            <w:r>
+              <w:t xml:space="preserve">9</w:t>
+            </w:r>
+          </w:p>
+        </w:tc>
+        <w:tc>
+          <w:tcPr/>
+          <w:p>
+            <w:pPr>
+              <w:pStyle w:val="Compact"/>
+            </w:pPr>
+            <w:r>
+              <w:rPr>
+                <w:b/>
+                <w:bCs/>
+              </w:rPr>
+              <w:t xml:space="preserve">Security Disconnected From Developer Workflow</w:t>
+            </w:r>
+          </w:p>
+        </w:tc>
+        <w:tc>
+          <w:tcPr/>
+          <w:p>
+            <w:pPr>
+              <w:pStyle w:val="Compact"/>
+            </w:pPr>
+            <w:r>
+              <w:t xml:space="preserve">Scanning happens in CI/CD pipelines, far from where code is written. Context-switching kills productivity and delays awareness.</w:t>
+            </w:r>
+          </w:p>
+        </w:tc>
+      </w:tr>
+    </w:tbl>
     <w:p>
       <w:r>
         <w:pict>
@@ -2168,14 +5146,23 @@
         </w:pict>
       </w:r>
     </w:p>
-    <w:bookmarkEnd w:id="26"/>
-    <w:bookmarkStart w:id="27" w:name="Xc15053c10bee19208c74e5971108ad099497fd6"/>
+    <w:bookmarkEnd w:id="33"/>
+    <w:bookmarkStart w:id="39" w:name="key-problems-addressed-detailed"/>
+    <w:p>
+      <w:pPr>
+        <w:pStyle w:val="Heading2"/>
+      </w:pPr>
+      <w:r>
+        <w:t xml:space="preserve">Key Problems Addressed (Detailed)</w:t>
+      </w:r>
+    </w:p>
+    <w:bookmarkStart w:id="34" w:name="X3f85227c8890f01b6db0bb0cee51e64d1b86b62"/>
     <w:p>
       <w:pPr>
         <w:pStyle w:val="Heading3"/>
       </w:pPr>
       <w:r>
-        <w:t xml:space="preserve">Problem 2: Threat Modeling Is Skipped Due to Complexity</w:t>
+        <w:t xml:space="preserve">Problem 1: Security Requirements Are Often Missed</w:t>
       </w:r>
     </w:p>
     <w:p>
@@ -2193,25 +5180,25 @@
         <w:t xml:space="preserve"> </w:t>
       </w:r>
       <w:r>
-        <w:t xml:space="preserve">- Threat modeling requires specialized expertise</w:t>
-      </w:r>
-      <w:r>
-        <w:t xml:space="preserve"> </w:t>
-      </w:r>
-      <w:r>
-        <w:t xml:space="preserve">- Process is time-consuming and manual</w:t>
-      </w:r>
-      <w:r>
-        <w:t xml:space="preserve"> </w:t>
-      </w:r>
-      <w:r>
-        <w:t xml:space="preserve">- Often skipped under deadline pressure</w:t>
-      </w:r>
-      <w:r>
-        <w:t xml:space="preserve"> </w:t>
-      </w:r>
-      <w:r>
-        <w:t xml:space="preserve">- Only 20% of projects have documented threat models</w:t>
+        <w:t xml:space="preserve">- Security requirements depend on developer/PM security knowledge</w:t>
+      </w:r>
+      <w:r>
+        <w:t xml:space="preserve"> </w:t>
+      </w:r>
+      <w:r>
+        <w:t xml:space="preserve">- Requirements are inconsistent across teams</w:t>
+      </w:r>
+      <w:r>
+        <w:t xml:space="preserve"> </w:t>
+      </w:r>
+      <w:r>
+        <w:t xml:space="preserve">- Security gaps discovered late in development cycle</w:t>
+      </w:r>
+      <w:r>
+        <w:t xml:space="preserve"> </w:t>
+      </w:r>
+      <w:r>
+        <w:t xml:space="preserve">- 60% of vulnerabilities trace back to missing requirements</w:t>
       </w:r>
     </w:p>
     <w:p>
@@ -2229,25 +5216,25 @@
         <w:t xml:space="preserve"> </w:t>
       </w:r>
       <w:r>
-        <w:t xml:space="preserve">- AI generates threat models from simple descriptions</w:t>
-      </w:r>
-      <w:r>
-        <w:t xml:space="preserve"> </w:t>
-      </w:r>
-      <w:r>
-        <w:t xml:space="preserve">- STRIDE-based analysis in seconds, not days</w:t>
-      </w:r>
-      <w:r>
-        <w:t xml:space="preserve"> </w:t>
-      </w:r>
-      <w:r>
-        <w:t xml:space="preserve">- Accessible to developers, not just security experts</w:t>
-      </w:r>
-      <w:r>
-        <w:t xml:space="preserve"> </w:t>
-      </w:r>
-      <w:r>
-        <w:t xml:space="preserve">- Every project can have a threat model</w:t>
+        <w:t xml:space="preserve">- AI analyzes every user story for security implications</w:t>
+      </w:r>
+      <w:r>
+        <w:t xml:space="preserve"> </w:t>
+      </w:r>
+      <w:r>
+        <w:t xml:space="preserve">- Consistent, comprehensive security requirements generated automatically</w:t>
+      </w:r>
+      <w:r>
+        <w:t xml:space="preserve"> </w:t>
+      </w:r>
+      <w:r>
+        <w:t xml:space="preserve">- Security gaps identified before any code is written</w:t>
+      </w:r>
+      <w:r>
+        <w:t xml:space="preserve"> </w:t>
+      </w:r>
+      <w:r>
+        <w:t xml:space="preserve">- OWASP-mapped requirements ensure compliance coverage</w:t>
       </w:r>
     </w:p>
     <w:p>
@@ -2257,14 +5244,14 @@
         </w:pict>
       </w:r>
     </w:p>
-    <w:bookmarkEnd w:id="27"/>
-    <w:bookmarkStart w:id="28" w:name="X9d76c08670ba132c26ff1e62703cd113d4b6a96"/>
+    <w:bookmarkEnd w:id="34"/>
+    <w:bookmarkStart w:id="35" w:name="Xc15053c10bee19208c74e5971108ad099497fd6"/>
     <w:p>
       <w:pPr>
         <w:pStyle w:val="Heading3"/>
       </w:pPr>
       <w:r>
-        <w:t xml:space="preserve">Problem 3: Developers Lack Security Context</w:t>
+        <w:t xml:space="preserve">Problem 2: Threat Modeling Is Skipped Due to Complexity</w:t>
       </w:r>
     </w:p>
     <w:p>
@@ -2282,25 +5269,25 @@
         <w:t xml:space="preserve"> </w:t>
       </w:r>
       <w:r>
-        <w:t xml:space="preserve">- Vulnerability reports lack actionable guidance</w:t>
-      </w:r>
-      <w:r>
-        <w:t xml:space="preserve"> </w:t>
-      </w:r>
-      <w:r>
-        <w:t xml:space="preserve">- Developers must research fixes independently</w:t>
-      </w:r>
-      <w:r>
-        <w:t xml:space="preserve"> </w:t>
-      </w:r>
-      <w:r>
-        <w:t xml:space="preserve">- Context switching to security documentation</w:t>
-      </w:r>
-      <w:r>
-        <w:t xml:space="preserve"> </w:t>
-      </w:r>
-      <w:r>
-        <w:t xml:space="preserve">- Slow remediation due to knowledge gaps</w:t>
+        <w:t xml:space="preserve">- Threat modeling requires specialized expertise</w:t>
+      </w:r>
+      <w:r>
+        <w:t xml:space="preserve"> </w:t>
+      </w:r>
+      <w:r>
+        <w:t xml:space="preserve">- Process is time-consuming and manual</w:t>
+      </w:r>
+      <w:r>
+        <w:t xml:space="preserve"> </w:t>
+      </w:r>
+      <w:r>
+        <w:t xml:space="preserve">- Often skipped under deadline pressure</w:t>
+      </w:r>
+      <w:r>
+        <w:t xml:space="preserve"> </w:t>
+      </w:r>
+      <w:r>
+        <w:t xml:space="preserve">- Only 20% of projects have documented threat models</w:t>
       </w:r>
     </w:p>
     <w:p>
@@ -2318,25 +5305,25 @@
         <w:t xml:space="preserve"> </w:t>
       </w:r>
       <w:r>
-        <w:t xml:space="preserve">- AI chat provides instant security guidance</w:t>
-      </w:r>
-      <w:r>
-        <w:t xml:space="preserve"> </w:t>
-      </w:r>
-      <w:r>
-        <w:t xml:space="preserve">- Context-aware explanations for each vulnerability</w:t>
-      </w:r>
-      <w:r>
-        <w:t xml:space="preserve"> </w:t>
-      </w:r>
-      <w:r>
-        <w:t xml:space="preserve">- Code-level fix suggestions and examples</w:t>
-      </w:r>
-      <w:r>
-        <w:t xml:space="preserve"> </w:t>
-      </w:r>
-      <w:r>
-        <w:t xml:space="preserve">- Developers become security-enabled without extensive training</w:t>
+        <w:t xml:space="preserve">- AI generates threat models from simple descriptions</w:t>
+      </w:r>
+      <w:r>
+        <w:t xml:space="preserve"> </w:t>
+      </w:r>
+      <w:r>
+        <w:t xml:space="preserve">- STRIDE-based analysis in seconds, not days</w:t>
+      </w:r>
+      <w:r>
+        <w:t xml:space="preserve"> </w:t>
+      </w:r>
+      <w:r>
+        <w:t xml:space="preserve">- Accessible to developers, not just security experts</w:t>
+      </w:r>
+      <w:r>
+        <w:t xml:space="preserve"> </w:t>
+      </w:r>
+      <w:r>
+        <w:t xml:space="preserve">- Every project can have a threat model</w:t>
       </w:r>
     </w:p>
     <w:p>
@@ -2346,14 +5333,14 @@
         </w:pict>
       </w:r>
     </w:p>
-    <w:bookmarkEnd w:id="28"/>
-    <w:bookmarkStart w:id="29" w:name="X70d776f159e531a585e68674ae62205b4c6a672"/>
+    <w:bookmarkEnd w:id="35"/>
+    <w:bookmarkStart w:id="36" w:name="X9d76c08670ba132c26ff1e62703cd113d4b6a96"/>
     <w:p>
       <w:pPr>
         <w:pStyle w:val="Heading3"/>
       </w:pPr>
       <w:r>
-        <w:t xml:space="preserve">Problem 4: Abuse Cases Are Rarely Considered</w:t>
+        <w:t xml:space="preserve">Problem 3: Developers Lack Security Context</w:t>
       </w:r>
     </w:p>
     <w:p>
@@ -2371,25 +5358,25 @@
         <w:t xml:space="preserve"> </w:t>
       </w:r>
       <w:r>
-        <w:t xml:space="preserve">- Attack scenarios only considered during pen testing</w:t>
-      </w:r>
-      <w:r>
-        <w:t xml:space="preserve"> </w:t>
-      </w:r>
-      <w:r>
-        <w:t xml:space="preserve">- Reactive security after functionality is built</w:t>
-      </w:r>
-      <w:r>
-        <w:t xml:space="preserve"> </w:t>
-      </w:r>
-      <w:r>
-        <w:t xml:space="preserve">- Limited attacker perspective in design phase</w:t>
-      </w:r>
-      <w:r>
-        <w:t xml:space="preserve"> </w:t>
-      </w:r>
-      <w:r>
-        <w:t xml:space="preserve">- Security debt accumulates silently</w:t>
+        <w:t xml:space="preserve">- Vulnerability reports lack actionable guidance</w:t>
+      </w:r>
+      <w:r>
+        <w:t xml:space="preserve"> </w:t>
+      </w:r>
+      <w:r>
+        <w:t xml:space="preserve">- Developers must research fixes independently</w:t>
+      </w:r>
+      <w:r>
+        <w:t xml:space="preserve"> </w:t>
+      </w:r>
+      <w:r>
+        <w:t xml:space="preserve">- Context switching to security documentation</w:t>
+      </w:r>
+      <w:r>
+        <w:t xml:space="preserve"> </w:t>
+      </w:r>
+      <w:r>
+        <w:t xml:space="preserve">- Slow remediation due to knowledge gaps</w:t>
       </w:r>
     </w:p>
     <w:p>
@@ -2407,25 +5394,25 @@
         <w:t xml:space="preserve"> </w:t>
       </w:r>
       <w:r>
-        <w:t xml:space="preserve">- AI generates abuse cases from user stories</w:t>
-      </w:r>
-      <w:r>
-        <w:t xml:space="preserve"> </w:t>
-      </w:r>
-      <w:r>
-        <w:t xml:space="preserve">- Attacker perspective integrated into planning</w:t>
-      </w:r>
-      <w:r>
-        <w:t xml:space="preserve"> </w:t>
-      </w:r>
-      <w:r>
-        <w:t xml:space="preserve">- Proactive security built into features</w:t>
-      </w:r>
-      <w:r>
-        <w:t xml:space="preserve"> </w:t>
-      </w:r>
-      <w:r>
-        <w:t xml:space="preserve">- Security debt prevented at source</w:t>
+        <w:t xml:space="preserve">- AI chat provides instant security guidance</w:t>
+      </w:r>
+      <w:r>
+        <w:t xml:space="preserve"> </w:t>
+      </w:r>
+      <w:r>
+        <w:t xml:space="preserve">- Context-aware explanations for each vulnerability</w:t>
+      </w:r>
+      <w:r>
+        <w:t xml:space="preserve"> </w:t>
+      </w:r>
+      <w:r>
+        <w:t xml:space="preserve">- Code-level fix suggestions and examples</w:t>
+      </w:r>
+      <w:r>
+        <w:t xml:space="preserve"> </w:t>
+      </w:r>
+      <w:r>
+        <w:t xml:space="preserve">- Developers become security-enabled without extensive training</w:t>
       </w:r>
     </w:p>
     <w:p>
@@ -2435,14 +5422,14 @@
         </w:pict>
       </w:r>
     </w:p>
-    <w:bookmarkEnd w:id="29"/>
-    <w:bookmarkStart w:id="30" w:name="X6b4fcdbc6f3974ba333e9d837c7a9d72d2ff9e7"/>
+    <w:bookmarkEnd w:id="36"/>
+    <w:bookmarkStart w:id="37" w:name="X70d776f159e531a585e68674ae62205b4c6a672"/>
     <w:p>
       <w:pPr>
         <w:pStyle w:val="Heading3"/>
       </w:pPr>
       <w:r>
-        <w:t xml:space="preserve">Problem 5: Security Tools Don’t Improve From Feedback</w:t>
+        <w:t xml:space="preserve">Problem 4: Abuse Cases Are Rarely Considered</w:t>
       </w:r>
     </w:p>
     <w:p>
@@ -2460,25 +5447,25 @@
         <w:t xml:space="preserve"> </w:t>
       </w:r>
       <w:r>
-        <w:t xml:space="preserve">- False positives remain false positives</w:t>
-      </w:r>
-      <w:r>
-        <w:t xml:space="preserve"> </w:t>
-      </w:r>
-      <w:r>
-        <w:t xml:space="preserve">- Tools don’t learn organizational context</w:t>
-      </w:r>
-      <w:r>
-        <w:t xml:space="preserve"> </w:t>
-      </w:r>
-      <w:r>
-        <w:t xml:space="preserve">- Same irrelevant findings repeated</w:t>
-      </w:r>
-      <w:r>
-        <w:t xml:space="preserve"> </w:t>
-      </w:r>
-      <w:r>
-        <w:t xml:space="preserve">- Developer trust in tools erodes over time</w:t>
+        <w:t xml:space="preserve">- Attack scenarios only considered during pen testing</w:t>
+      </w:r>
+      <w:r>
+        <w:t xml:space="preserve"> </w:t>
+      </w:r>
+      <w:r>
+        <w:t xml:space="preserve">- Reactive security after functionality is built</w:t>
+      </w:r>
+      <w:r>
+        <w:t xml:space="preserve"> </w:t>
+      </w:r>
+      <w:r>
+        <w:t xml:space="preserve">- Limited attacker perspective in design phase</w:t>
+      </w:r>
+      <w:r>
+        <w:t xml:space="preserve"> </w:t>
+      </w:r>
+      <w:r>
+        <w:t xml:space="preserve">- Security debt accumulates silently</w:t>
       </w:r>
     </w:p>
     <w:p>
@@ -2496,25 +5483,25 @@
         <w:t xml:space="preserve"> </w:t>
       </w:r>
       <w:r>
-        <w:t xml:space="preserve">- Feedback loop captures team preferences</w:t>
-      </w:r>
-      <w:r>
-        <w:t xml:space="preserve"> </w:t>
-      </w:r>
-      <w:r>
-        <w:t xml:space="preserve">- AI learns from positive and negative examples</w:t>
-      </w:r>
-      <w:r>
-        <w:t xml:space="preserve"> </w:t>
-      </w:r>
-      <w:r>
-        <w:t xml:space="preserve">- Outputs improve based on your organization’s standards</w:t>
-      </w:r>
-      <w:r>
-        <w:t xml:space="preserve"> </w:t>
-      </w:r>
-      <w:r>
-        <w:t xml:space="preserve">- Trust increases as relevance improves</w:t>
+        <w:t xml:space="preserve">- AI generates abuse cases from user stories</w:t>
+      </w:r>
+      <w:r>
+        <w:t xml:space="preserve"> </w:t>
+      </w:r>
+      <w:r>
+        <w:t xml:space="preserve">- Attacker perspective integrated into planning</w:t>
+      </w:r>
+      <w:r>
+        <w:t xml:space="preserve"> </w:t>
+      </w:r>
+      <w:r>
+        <w:t xml:space="preserve">- Proactive security built into features</w:t>
+      </w:r>
+      <w:r>
+        <w:t xml:space="preserve"> </w:t>
+      </w:r>
+      <w:r>
+        <w:t xml:space="preserve">- Security debt prevented at source</w:t>
       </w:r>
     </w:p>
     <w:p>
@@ -2524,9 +5511,98 @@
         </w:pict>
       </w:r>
     </w:p>
-    <w:bookmarkEnd w:id="30"/>
-    <w:bookmarkEnd w:id="31"/>
-    <w:bookmarkStart w:id="32" w:name="roi-metrics"/>
+    <w:bookmarkEnd w:id="37"/>
+    <w:bookmarkStart w:id="38" w:name="X6b4fcdbc6f3974ba333e9d837c7a9d72d2ff9e7"/>
+    <w:p>
+      <w:pPr>
+        <w:pStyle w:val="Heading3"/>
+      </w:pPr>
+      <w:r>
+        <w:t xml:space="preserve">Problem 5: Security Tools Don’t Improve From Feedback</w:t>
+      </w:r>
+    </w:p>
+    <w:p>
+      <w:pPr>
+        <w:pStyle w:val="FirstParagraph"/>
+      </w:pPr>
+      <w:r>
+        <w:rPr>
+          <w:b/>
+          <w:bCs/>
+        </w:rPr>
+        <w:t xml:space="preserve">Before SecureDev AI:</w:t>
+      </w:r>
+      <w:r>
+        <w:t xml:space="preserve"> </w:t>
+      </w:r>
+      <w:r>
+        <w:t xml:space="preserve">- False positives remain false positives</w:t>
+      </w:r>
+      <w:r>
+        <w:t xml:space="preserve"> </w:t>
+      </w:r>
+      <w:r>
+        <w:t xml:space="preserve">- Tools don’t learn organizational context</w:t>
+      </w:r>
+      <w:r>
+        <w:t xml:space="preserve"> </w:t>
+      </w:r>
+      <w:r>
+        <w:t xml:space="preserve">- Same irrelevant findings repeated</w:t>
+      </w:r>
+      <w:r>
+        <w:t xml:space="preserve"> </w:t>
+      </w:r>
+      <w:r>
+        <w:t xml:space="preserve">- Developer trust in tools erodes over time</w:t>
+      </w:r>
+    </w:p>
+    <w:p>
+      <w:pPr>
+        <w:pStyle w:val="BodyText"/>
+      </w:pPr>
+      <w:r>
+        <w:rPr>
+          <w:b/>
+          <w:bCs/>
+        </w:rPr>
+        <w:t xml:space="preserve">After SecureDev AI:</w:t>
+      </w:r>
+      <w:r>
+        <w:t xml:space="preserve"> </w:t>
+      </w:r>
+      <w:r>
+        <w:t xml:space="preserve">- Feedback loop captures team preferences</w:t>
+      </w:r>
+      <w:r>
+        <w:t xml:space="preserve"> </w:t>
+      </w:r>
+      <w:r>
+        <w:t xml:space="preserve">- AI learns from positive and negative examples</w:t>
+      </w:r>
+      <w:r>
+        <w:t xml:space="preserve"> </w:t>
+      </w:r>
+      <w:r>
+        <w:t xml:space="preserve">- Outputs improve based on your organization’s standards</w:t>
+      </w:r>
+      <w:r>
+        <w:t xml:space="preserve"> </w:t>
+      </w:r>
+      <w:r>
+        <w:t xml:space="preserve">- Trust increases as relevance improves</w:t>
+      </w:r>
+    </w:p>
+    <w:p>
+      <w:r>
+        <w:pict>
+          <v:rect style="width:0;height:1.5pt" o:hralign="center" o:hrstd="t" o:hr="t"/>
+        </w:pict>
+      </w:r>
+    </w:p>
+    <w:bookmarkEnd w:id="38"/>
+    <w:bookmarkEnd w:id="39"/>
+    <w:bookmarkStart w:id="40" w:name="roi-metrics"/>
     <w:p>
       <w:pPr>
         <w:pStyle w:val="Heading2"/>
@@ -2855,8 +5931,8 @@
         </w:pict>
       </w:r>
     </w:p>
-    <w:bookmarkEnd w:id="32"/>
-    <w:bookmarkStart w:id="34" w:name="technology-stack"/>
+    <w:bookmarkEnd w:id="40"/>
+    <w:bookmarkStart w:id="43" w:name="technology-stack"/>
     <w:p>
       <w:pPr>
         <w:pStyle w:val="Heading2"/>
@@ -3238,6 +6314,41 @@
               <w:pStyle w:val="Compact"/>
             </w:pPr>
             <w:r>
+              <w:t xml:space="preserve">VSCode Extension</w:t>
+            </w:r>
+          </w:p>
+        </w:tc>
+        <w:tc>
+          <w:tcPr/>
+          <w:p>
+            <w:pPr>
+              <w:pStyle w:val="Compact"/>
+            </w:pPr>
+            <w:r>
+              <w:t xml:space="preserve">TypeScript + VSCode API</w:t>
+            </w:r>
+          </w:p>
+        </w:tc>
+        <w:tc>
+          <w:tcPr/>
+          <w:p>
+            <w:pPr>
+              <w:pStyle w:val="Compact"/>
+            </w:pPr>
+            <w:r>
+              <w:t xml:space="preserve">IDE integration for real-time scanning</w:t>
+            </w:r>
+          </w:p>
+        </w:tc>
+      </w:tr>
+      <w:tr>
+        <w:tc>
+          <w:tcPr/>
+          <w:p>
+            <w:pPr>
+              <w:pStyle w:val="Compact"/>
+            </w:pPr>
+            <w:r>
               <w:t xml:space="preserve">Deployment</w:t>
             </w:r>
           </w:p>
@@ -3266,7 +6377,7 @@
         </w:tc>
       </w:tr>
     </w:tbl>
-    <w:bookmarkStart w:id="33" w:name="ai-provider-configuration"/>
+    <w:bookmarkStart w:id="41" w:name="ai-provider-configuration"/>
     <w:p>
       <w:pPr>
         <w:pStyle w:val="Heading3"/>
@@ -3567,6 +6678,468 @@
         </w:tc>
       </w:tr>
     </w:tbl>
+    <w:bookmarkEnd w:id="41"/>
+    <w:bookmarkStart w:id="42" w:name="ai-flow-with-feedback-loop"/>
+    <w:p>
+      <w:pPr>
+        <w:pStyle w:val="Heading3"/>
+      </w:pPr>
+      <w:r>
+        <w:t xml:space="preserve">AI Flow with Feedback Loop</w:t>
+      </w:r>
+    </w:p>
+    <w:p>
+      <w:pPr>
+        <w:pStyle w:val="SourceCode"/>
+      </w:pPr>
+      <w:r>
+        <w:rPr>
+          <w:rStyle w:val="VerbatimChar"/>
+        </w:rPr>
+        <w:t xml:space="preserve">┌─────────────────────────────────────────────────────────────────────┐</w:t>
+      </w:r>
+      <w:r>
+        <w:br/>
+      </w:r>
+      <w:r>
+        <w:rPr>
+          <w:rStyle w:val="VerbatimChar"/>
+        </w:rPr>
+        <w:t xml:space="preserve">│                     AI Request Flow                                  │</w:t>
+      </w:r>
+      <w:r>
+        <w:br/>
+      </w:r>
+      <w:r>
+        <w:rPr>
+          <w:rStyle w:val="VerbatimChar"/>
+        </w:rPr>
+        <w:t xml:space="preserve">├─────────────────────────────────────────────────────────────────────┤</w:t>
+      </w:r>
+      <w:r>
+        <w:br/>
+      </w:r>
+      <w:r>
+        <w:rPr>
+          <w:rStyle w:val="VerbatimChar"/>
+        </w:rPr>
+        <w:t xml:space="preserve">│                                                                      │</w:t>
+      </w:r>
+      <w:r>
+        <w:br/>
+      </w:r>
+      <w:r>
+        <w:rPr>
+          <w:rStyle w:val="VerbatimChar"/>
+        </w:rPr>
+        <w:t xml:space="preserve">│  User Story / Code                                                   │</w:t>
+      </w:r>
+      <w:r>
+        <w:br/>
+      </w:r>
+      <w:r>
+        <w:rPr>
+          <w:rStyle w:val="VerbatimChar"/>
+        </w:rPr>
+        <w:t xml:space="preserve">│       │                                                              │</w:t>
+      </w:r>
+      <w:r>
+        <w:br/>
+      </w:r>
+      <w:r>
+        <w:rPr>
+          <w:rStyle w:val="VerbatimChar"/>
+        </w:rPr>
+        <w:t xml:space="preserve">│       ▼                                                              │</w:t>
+      </w:r>
+      <w:r>
+        <w:br/>
+      </w:r>
+      <w:r>
+        <w:rPr>
+          <w:rStyle w:val="VerbatimChar"/>
+        </w:rPr>
+        <w:t xml:space="preserve">│  ┌─────────────────────────────────────────────────────────────┐    │</w:t>
+      </w:r>
+      <w:r>
+        <w:br/>
+      </w:r>
+      <w:r>
+        <w:rPr>
+          <w:rStyle w:val="VerbatimChar"/>
+        </w:rPr>
+        <w:t xml:space="preserve">│  │              Fetch Feedback Examples                         │    │</w:t>
+      </w:r>
+      <w:r>
+        <w:br/>
+      </w:r>
+      <w:r>
+        <w:rPr>
+          <w:rStyle w:val="VerbatimChar"/>
+        </w:rPr>
+        <w:t xml:space="preserve">│  │  • 5 positive examples (good outputs to emulate)            │    │</w:t>
+      </w:r>
+      <w:r>
+        <w:br/>
+      </w:r>
+      <w:r>
+        <w:rPr>
+          <w:rStyle w:val="VerbatimChar"/>
+        </w:rPr>
+        <w:t xml:space="preserve">│  │  • 3 negative examples (bad outputs to avoid)               │    │</w:t>
+      </w:r>
+      <w:r>
+        <w:br/>
+      </w:r>
+      <w:r>
+        <w:rPr>
+          <w:rStyle w:val="VerbatimChar"/>
+        </w:rPr>
+        <w:t xml:space="preserve">│  └─────────────────────────────────────────────────────────────┘    │</w:t>
+      </w:r>
+      <w:r>
+        <w:br/>
+      </w:r>
+      <w:r>
+        <w:rPr>
+          <w:rStyle w:val="VerbatimChar"/>
+        </w:rPr>
+        <w:t xml:space="preserve">│       │                                                              │</w:t>
+      </w:r>
+      <w:r>
+        <w:br/>
+      </w:r>
+      <w:r>
+        <w:rPr>
+          <w:rStyle w:val="VerbatimChar"/>
+        </w:rPr>
+        <w:t xml:space="preserve">│       ▼                                                              │</w:t>
+      </w:r>
+      <w:r>
+        <w:br/>
+      </w:r>
+      <w:r>
+        <w:rPr>
+          <w:rStyle w:val="VerbatimChar"/>
+        </w:rPr>
+        <w:t xml:space="preserve">│  ┌─────────────────────────────────────────────────────────────┐    │</w:t>
+      </w:r>
+      <w:r>
+        <w:br/>
+      </w:r>
+      <w:r>
+        <w:rPr>
+          <w:rStyle w:val="VerbatimChar"/>
+        </w:rPr>
+        <w:t xml:space="preserve">│  │              Build Enhanced Prompt                           │    │</w:t>
+      </w:r>
+      <w:r>
+        <w:br/>
+      </w:r>
+      <w:r>
+        <w:rPr>
+          <w:rStyle w:val="VerbatimChar"/>
+        </w:rPr>
+        <w:t xml:space="preserve">│  │  System Prompt + Feedback Context + User Input              │    │</w:t>
+      </w:r>
+      <w:r>
+        <w:br/>
+      </w:r>
+      <w:r>
+        <w:rPr>
+          <w:rStyle w:val="VerbatimChar"/>
+        </w:rPr>
+        <w:t xml:space="preserve">│  └─────────────────────────────────────────────────────────────┘    │</w:t>
+      </w:r>
+      <w:r>
+        <w:br/>
+      </w:r>
+      <w:r>
+        <w:rPr>
+          <w:rStyle w:val="VerbatimChar"/>
+        </w:rPr>
+        <w:t xml:space="preserve">│       │                                                              │</w:t>
+      </w:r>
+      <w:r>
+        <w:br/>
+      </w:r>
+      <w:r>
+        <w:rPr>
+          <w:rStyle w:val="VerbatimChar"/>
+        </w:rPr>
+        <w:t xml:space="preserve">│       ▼                                                              │</w:t>
+      </w:r>
+      <w:r>
+        <w:br/>
+      </w:r>
+      <w:r>
+        <w:rPr>
+          <w:rStyle w:val="VerbatimChar"/>
+        </w:rPr>
+        <w:t xml:space="preserve">│  ┌─────────────────────────────────────────────────────────────┐    │</w:t>
+      </w:r>
+      <w:r>
+        <w:br/>
+      </w:r>
+      <w:r>
+        <w:rPr>
+          <w:rStyle w:val="VerbatimChar"/>
+        </w:rPr>
+        <w:t xml:space="preserve">│  │              AI Provider (Claude Primary)                    │    │</w:t>
+      </w:r>
+      <w:r>
+        <w:br/>
+      </w:r>
+      <w:r>
+        <w:rPr>
+          <w:rStyle w:val="VerbatimChar"/>
+        </w:rPr>
+        <w:t xml:space="preserve">│  │                                                              │    │</w:t>
+      </w:r>
+      <w:r>
+        <w:br/>
+      </w:r>
+      <w:r>
+        <w:rPr>
+          <w:rStyle w:val="VerbatimChar"/>
+        </w:rPr>
+        <w:t xml:space="preserve">│  │  ┌─────────────┐         ┌─────────────┐                    │    │</w:t>
+      </w:r>
+      <w:r>
+        <w:br/>
+      </w:r>
+      <w:r>
+        <w:rPr>
+          <w:rStyle w:val="VerbatimChar"/>
+        </w:rPr>
+        <w:t xml:space="preserve">│  │  │  Anthropic  │──fail──▶│   OpenAI    │                    │    │</w:t>
+      </w:r>
+      <w:r>
+        <w:br/>
+      </w:r>
+      <w:r>
+        <w:rPr>
+          <w:rStyle w:val="VerbatimChar"/>
+        </w:rPr>
+        <w:t xml:space="preserve">│  │  │   Claude    │         │   GPT-4o    │                    │    │</w:t>
+      </w:r>
+      <w:r>
+        <w:br/>
+      </w:r>
+      <w:r>
+        <w:rPr>
+          <w:rStyle w:val="VerbatimChar"/>
+        </w:rPr>
+        <w:t xml:space="preserve">│  │  └─────────────┘         └─────────────┘                    │    │</w:t>
+      </w:r>
+      <w:r>
+        <w:br/>
+      </w:r>
+      <w:r>
+        <w:rPr>
+          <w:rStyle w:val="VerbatimChar"/>
+        </w:rPr>
+        <w:t xml:space="preserve">│  └─────────────────────────────────────────────────────────────┘    │</w:t>
+      </w:r>
+      <w:r>
+        <w:br/>
+      </w:r>
+      <w:r>
+        <w:rPr>
+          <w:rStyle w:val="VerbatimChar"/>
+        </w:rPr>
+        <w:t xml:space="preserve">│       │                                                              │</w:t>
+      </w:r>
+      <w:r>
+        <w:br/>
+      </w:r>
+      <w:r>
+        <w:rPr>
+          <w:rStyle w:val="VerbatimChar"/>
+        </w:rPr>
+        <w:t xml:space="preserve">│       ▼                                                              │</w:t>
+      </w:r>
+      <w:r>
+        <w:br/>
+      </w:r>
+      <w:r>
+        <w:rPr>
+          <w:rStyle w:val="VerbatimChar"/>
+        </w:rPr>
+        <w:t xml:space="preserve">│  ┌─────────────────────────────────────────────────────────────┐    │</w:t>
+      </w:r>
+      <w:r>
+        <w:br/>
+      </w:r>
+      <w:r>
+        <w:rPr>
+          <w:rStyle w:val="VerbatimChar"/>
+        </w:rPr>
+        <w:t xml:space="preserve">│  │              Generated Output                                │    │</w:t>
+      </w:r>
+      <w:r>
+        <w:br/>
+      </w:r>
+      <w:r>
+        <w:rPr>
+          <w:rStyle w:val="VerbatimChar"/>
+        </w:rPr>
+        <w:t xml:space="preserve">│  │  • Security Requirements / Abuse Cases / Threat Model       │    │</w:t>
+      </w:r>
+      <w:r>
+        <w:br/>
+      </w:r>
+      <w:r>
+        <w:rPr>
+          <w:rStyle w:val="VerbatimChar"/>
+        </w:rPr>
+        <w:t xml:space="preserve">│  │  • AI-Generated Code Fix / Security Guidance                │    │</w:t>
+      </w:r>
+      <w:r>
+        <w:br/>
+      </w:r>
+      <w:r>
+        <w:rPr>
+          <w:rStyle w:val="VerbatimChar"/>
+        </w:rPr>
+        <w:t xml:space="preserve">│  └─────────────────────────────────────────────────────────────┘    │</w:t>
+      </w:r>
+      <w:r>
+        <w:br/>
+      </w:r>
+      <w:r>
+        <w:rPr>
+          <w:rStyle w:val="VerbatimChar"/>
+        </w:rPr>
+        <w:t xml:space="preserve">│       │                                                              │</w:t>
+      </w:r>
+      <w:r>
+        <w:br/>
+      </w:r>
+      <w:r>
+        <w:rPr>
+          <w:rStyle w:val="VerbatimChar"/>
+        </w:rPr>
+        <w:t xml:space="preserve">│       ▼                                                              │</w:t>
+      </w:r>
+      <w:r>
+        <w:br/>
+      </w:r>
+      <w:r>
+        <w:rPr>
+          <w:rStyle w:val="VerbatimChar"/>
+        </w:rPr>
+        <w:t xml:space="preserve">│  ┌─────────────────────────────────────────────────────────────┐    │</w:t>
+      </w:r>
+      <w:r>
+        <w:br/>
+      </w:r>
+      <w:r>
+        <w:rPr>
+          <w:rStyle w:val="VerbatimChar"/>
+        </w:rPr>
+        <w:t xml:space="preserve">│  │              User Feedback (Thumbs Up/Down)                  │    │</w:t>
+      </w:r>
+      <w:r>
+        <w:br/>
+      </w:r>
+      <w:r>
+        <w:rPr>
+          <w:rStyle w:val="VerbatimChar"/>
+        </w:rPr>
+        <w:t xml:space="preserve">│  │                                                              │    │</w:t>
+      </w:r>
+      <w:r>
+        <w:br/>
+      </w:r>
+      <w:r>
+        <w:rPr>
+          <w:rStyle w:val="VerbatimChar"/>
+        </w:rPr>
+        <w:t xml:space="preserve">│  │     👍 Good? → Saved as positive example                    │    │</w:t>
+      </w:r>
+      <w:r>
+        <w:br/>
+      </w:r>
+      <w:r>
+        <w:rPr>
+          <w:rStyle w:val="VerbatimChar"/>
+        </w:rPr>
+        <w:t xml:space="preserve">│  │     👎 Bad?  → Saved as negative example                    │    │</w:t>
+      </w:r>
+      <w:r>
+        <w:br/>
+      </w:r>
+      <w:r>
+        <w:rPr>
+          <w:rStyle w:val="VerbatimChar"/>
+        </w:rPr>
+        <w:t xml:space="preserve">│  │                                                              │    │</w:t>
+      </w:r>
+      <w:r>
+        <w:br/>
+      </w:r>
+      <w:r>
+        <w:rPr>
+          <w:rStyle w:val="VerbatimChar"/>
+        </w:rPr>
+        <w:t xml:space="preserve">│  │     ───────────────────────────────────────                 │    │</w:t>
+      </w:r>
+      <w:r>
+        <w:br/>
+      </w:r>
+      <w:r>
+        <w:rPr>
+          <w:rStyle w:val="VerbatimChar"/>
+        </w:rPr>
+        <w:t xml:space="preserve">│  │     │    Feedback stored in database      │                 │    │</w:t>
+      </w:r>
+      <w:r>
+        <w:br/>
+      </w:r>
+      <w:r>
+        <w:rPr>
+          <w:rStyle w:val="VerbatimChar"/>
+        </w:rPr>
+        <w:t xml:space="preserve">│  │     │    Used in future AI requests       │                 │    │</w:t>
+      </w:r>
+      <w:r>
+        <w:br/>
+      </w:r>
+      <w:r>
+        <w:rPr>
+          <w:rStyle w:val="VerbatimChar"/>
+        </w:rPr>
+        <w:t xml:space="preserve">│  │     ───────────────────────────────────────                 │    │</w:t>
+      </w:r>
+      <w:r>
+        <w:br/>
+      </w:r>
+      <w:r>
+        <w:rPr>
+          <w:rStyle w:val="VerbatimChar"/>
+        </w:rPr>
+        <w:t xml:space="preserve">│  └─────────────────────────────────────────────────────────────┘    │</w:t>
+      </w:r>
+      <w:r>
+        <w:br/>
+      </w:r>
+      <w:r>
+        <w:rPr>
+          <w:rStyle w:val="VerbatimChar"/>
+        </w:rPr>
+        <w:t xml:space="preserve">│                                                                      │</w:t>
+      </w:r>
+      <w:r>
+        <w:br/>
+      </w:r>
+      <w:r>
+        <w:rPr>
+          <w:rStyle w:val="VerbatimChar"/>
+        </w:rPr>
+        <w:t xml:space="preserve">└─────────────────────────────────────────────────────────────────────┘</w:t>
+      </w:r>
+    </w:p>
     <w:p>
       <w:r>
         <w:pict>
@@ -3574,9 +7147,9 @@
         </w:pict>
       </w:r>
     </w:p>
-    <w:bookmarkEnd w:id="33"/>
-    <w:bookmarkEnd w:id="34"/>
-    <w:bookmarkStart w:id="35" w:name="competitive-positioning-statement"/>
+    <w:bookmarkEnd w:id="42"/>
+    <w:bookmarkEnd w:id="43"/>
+    <w:bookmarkStart w:id="44" w:name="competitive-positioning-statement"/>
     <w:p>
       <w:pPr>
         <w:pStyle w:val="Heading2"/>
@@ -3616,8 +7189,8 @@
         </w:pict>
       </w:r>
     </w:p>
-    <w:bookmarkEnd w:id="35"/>
-    <w:bookmarkStart w:id="38" w:name="summary"/>
+    <w:bookmarkEnd w:id="44"/>
+    <w:bookmarkStart w:id="47" w:name="summary"/>
     <w:p>
       <w:pPr>
         <w:pStyle w:val="Heading2"/>
@@ -3626,7 +7199,7 @@
         <w:t xml:space="preserve">Summary</w:t>
       </w:r>
     </w:p>
-    <w:bookmarkStart w:id="36" w:name="why-choose-securedev-ai"/>
+    <w:bookmarkStart w:id="45" w:name="why-choose-securedev-ai"/>
     <w:p>
       <w:pPr>
         <w:pStyle w:val="Heading3"/>
@@ -3640,7 +7213,7 @@
         <w:pStyle w:val="Compact"/>
         <w:numPr>
           <w:ilvl w:val="0"/>
-          <w:numId w:val="1013"/>
+          <w:numId w:val="1015"/>
         </w:numPr>
       </w:pPr>
       <w:r>
@@ -3662,7 +7235,7 @@
         <w:pStyle w:val="Compact"/>
         <w:numPr>
           <w:ilvl w:val="0"/>
-          <w:numId w:val="1013"/>
+          <w:numId w:val="1015"/>
         </w:numPr>
       </w:pPr>
       <w:r>
@@ -3684,7 +7257,7 @@
         <w:pStyle w:val="Compact"/>
         <w:numPr>
           <w:ilvl w:val="0"/>
-          <w:numId w:val="1013"/>
+          <w:numId w:val="1015"/>
         </w:numPr>
       </w:pPr>
       <w:r>
@@ -3706,7 +7279,7 @@
         <w:pStyle w:val="Compact"/>
         <w:numPr>
           <w:ilvl w:val="0"/>
-          <w:numId w:val="1013"/>
+          <w:numId w:val="1015"/>
         </w:numPr>
       </w:pPr>
       <w:r>
@@ -3728,7 +7301,7 @@
         <w:pStyle w:val="Compact"/>
         <w:numPr>
           <w:ilvl w:val="0"/>
-          <w:numId w:val="1013"/>
+          <w:numId w:val="1015"/>
         </w:numPr>
       </w:pPr>
       <w:r>
@@ -3750,7 +7323,7 @@
         <w:pStyle w:val="Compact"/>
         <w:numPr>
           <w:ilvl w:val="0"/>
-          <w:numId w:val="1013"/>
+          <w:numId w:val="1015"/>
         </w:numPr>
       </w:pPr>
       <w:r>
@@ -3767,8 +7340,8 @@
         <w:t xml:space="preserve">- Competitive pricing with superior capabilities</w:t>
       </w:r>
     </w:p>
-    <w:bookmarkEnd w:id="36"/>
-    <w:bookmarkStart w:id="37" w:name="the-bottom-line"/>
+    <w:bookmarkEnd w:id="45"/>
+    <w:bookmarkStart w:id="46" w:name="the-bottom-line"/>
     <w:p>
       <w:pPr>
         <w:pStyle w:val="Heading3"/>
@@ -3811,7 +7384,7 @@
           <w:i/>
           <w:iCs/>
         </w:rPr>
-        <w:t xml:space="preserve">Version 1.1 | February 2026</w:t>
+        <w:t xml:space="preserve">Version 1.3 | February 2026</w:t>
       </w:r>
     </w:p>
     <w:p>
@@ -3829,6 +7402,18 @@
         <w:t xml:space="preserve"> </w:t>
       </w:r>
       <w:r>
+        <w:t xml:space="preserve">- v1.3: Added detailed feature comparison tables vs Snyk, Checkmarx, Veracode with cost analysis</w:t>
+      </w:r>
+      <w:r>
+        <w:t xml:space="preserve"> </w:t>
+      </w:r>
+      <w:r>
+        <w:t xml:space="preserve">- v1.2: Added detailed architecture diagrams, AI flow with feedback loop, VSCode extension feature</w:t>
+      </w:r>
+      <w:r>
+        <w:t xml:space="preserve"> </w:t>
+      </w:r>
+      <w:r>
         <w:t xml:space="preserve">- v1.1: Updated AI provider to Claude (Anthropic) as primary with OpenAI fallback</w:t>
       </w:r>
       <w:r>
@@ -3838,9 +7423,9 @@
         <w:t xml:space="preserve">- v1.0: Initial release</w:t>
       </w:r>
     </w:p>
-    <w:bookmarkEnd w:id="37"/>
-    <w:bookmarkEnd w:id="38"/>
-    <w:bookmarkEnd w:id="39"/>
+    <w:bookmarkEnd w:id="46"/>
+    <w:bookmarkEnd w:id="47"/>
+    <w:bookmarkEnd w:id="48"/>
     <w:sectPr>
       <w:footnotePr>
         <w:numRestart w:val="eachSect"/>
@@ -4167,6 +7752,12 @@
     <w:abstractNumId w:val="991"/>
   </w:num>
   <w:num w:numId="1009">
+    <w:abstractNumId w:val="991"/>
+  </w:num>
+  <w:num w:numId="1010">
+    <w:abstractNumId w:val="991"/>
+  </w:num>
+  <w:num w:numId="1011">
     <w:abstractNumId w:val="99411"/>
     <w:lvlOverride w:ilvl="0">
       <w:startOverride w:val="1"/>
@@ -4196,16 +7787,16 @@
       <w:startOverride w:val="1"/>
     </w:lvlOverride>
   </w:num>
-  <w:num w:numId="1010">
-    <w:abstractNumId w:val="991"/>
-  </w:num>
-  <w:num w:numId="1011">
-    <w:abstractNumId w:val="991"/>
-  </w:num>
   <w:num w:numId="1012">
     <w:abstractNumId w:val="991"/>
   </w:num>
   <w:num w:numId="1013">
+    <w:abstractNumId w:val="991"/>
+  </w:num>
+  <w:num w:numId="1014">
+    <w:abstractNumId w:val="991"/>
+  </w:num>
+  <w:num w:numId="1015">
     <w:abstractNumId w:val="99411"/>
     <w:lvlOverride w:ilvl="0">
       <w:startOverride w:val="1"/>

</xml_diff>